<commit_message>
Avance 2 Oct 2018
</commit_message>
<xml_diff>
--- a/Documentación/Entregables/Avances Proyecto Smart Dairy.docx
+++ b/Documentación/Entregables/Avances Proyecto Smart Dairy.docx
@@ -21,17 +21,8 @@
           <w:b/>
           <w:sz w:val="28"/>
         </w:rPr>
-        <w:t xml:space="preserve">vances proyecto Smart </w:t>
+        <w:t>vances proyecto Smart Dairy</w:t>
       </w:r>
-      <w:proofErr w:type="spellStart"/>
-      <w:r>
-        <w:rPr>
-          <w:b/>
-          <w:sz w:val="28"/>
-        </w:rPr>
-        <w:t>Dairy</w:t>
-      </w:r>
-      <w:proofErr w:type="spellEnd"/>
     </w:p>
     <w:tbl>
       <w:tblPr>
@@ -155,7 +146,7 @@
               <w:jc w:val="center"/>
             </w:pPr>
             <w:r>
-              <w:t>10/9/2018 – 14/9/2018</w:t>
+              <w:t>24/9/2018 – 28/9/2018</w:t>
             </w:r>
           </w:p>
         </w:tc>
@@ -176,7 +167,7 @@
           </w:tcPr>
           <w:p>
             <w:r>
-              <w:t>Búsqueda de tolvas en el extranjero.</w:t>
+              <w:t>Búsqueda de tolvas en CR</w:t>
             </w:r>
           </w:p>
         </w:tc>
@@ -186,12 +177,10 @@
           </w:tcPr>
           <w:p>
             <w:r>
-              <w:t>1. Cotización encontrada.</w:t>
-            </w:r>
-          </w:p>
-          <w:p>
-            <w:r>
-              <w:t>2. Se encontraron proveedores en China e Italia.</w:t>
+              <w:t xml:space="preserve">1. </w:t>
+            </w:r>
+            <w:r>
+              <w:t>Se encontró un proveedor de tolvas en CR.</w:t>
             </w:r>
           </w:p>
         </w:tc>
@@ -201,20 +190,16 @@
           </w:tcPr>
           <w:p>
             <w:r>
-              <w:t xml:space="preserve">1. Discutir propuesta de </w:t>
-            </w:r>
-            <w:proofErr w:type="spellStart"/>
-            <w:r>
-              <w:t>bonarPlastics</w:t>
-            </w:r>
-            <w:proofErr w:type="spellEnd"/>
-            <w:r>
-              <w:t>.</w:t>
-            </w:r>
-          </w:p>
-          <w:p>
-            <w:r>
-              <w:t>2. Contactar a Italia y China.</w:t>
+              <w:t xml:space="preserve">1. </w:t>
+            </w:r>
+            <w:r>
+              <w:t xml:space="preserve">Obtener </w:t>
+            </w:r>
+            <w:r>
+              <w:t>respuesta</w:t>
+            </w:r>
+            <w:r>
+              <w:t xml:space="preserve"> sobre las consultas.</w:t>
             </w:r>
           </w:p>
         </w:tc>
@@ -244,7 +229,19 @@
           </w:tcPr>
           <w:p>
             <w:r>
-              <w:t>Investigación de patentes.</w:t>
+              <w:t xml:space="preserve">Selección </w:t>
+            </w:r>
+            <w:r>
+              <w:t>del di</w:t>
+            </w:r>
+            <w:r>
+              <w:t>s</w:t>
+            </w:r>
+            <w:r>
+              <w:t>eño conceptual</w:t>
+            </w:r>
+            <w:r>
+              <w:t>.</w:t>
             </w:r>
           </w:p>
         </w:tc>
@@ -254,12 +251,7 @@
           </w:tcPr>
           <w:p>
             <w:r>
-              <w:t>1. Asesoría encontrada en el TEC.</w:t>
-            </w:r>
-          </w:p>
-          <w:p>
-            <w:r>
-              <w:t>2. Planteamiento de tres propuestas.</w:t>
+              <w:t>1. Se eligió una de tres propuestas</w:t>
             </w:r>
           </w:p>
         </w:tc>
@@ -269,7 +261,27 @@
           </w:tcPr>
           <w:p>
             <w:r>
-              <w:t>Generar material para discutir y analizar en conjunto cada propuesta.</w:t>
+              <w:t xml:space="preserve">1. </w:t>
+            </w:r>
+            <w:r>
+              <w:t xml:space="preserve">Reunión con el experto </w:t>
+            </w:r>
+            <w:r>
+              <w:t>e</w:t>
+            </w:r>
+            <w:r>
+              <w:t>n</w:t>
+            </w:r>
+            <w:r>
+              <w:t xml:space="preserve"> planta</w:t>
+            </w:r>
+            <w:r>
+              <w:t>s</w:t>
+            </w:r>
+            <w:bookmarkStart w:id="0" w:name="_GoBack"/>
+            <w:bookmarkEnd w:id="0"/>
+            <w:r>
+              <w:t>.</w:t>
             </w:r>
           </w:p>
         </w:tc>
@@ -291,11 +303,9 @@
             <w:tcW w:w="1276" w:type="dxa"/>
           </w:tcPr>
           <w:p>
-            <w:proofErr w:type="spellStart"/>
-            <w:r>
-              <w:t>Ubercow</w:t>
-            </w:r>
-            <w:proofErr w:type="spellEnd"/>
+            <w:r>
+              <w:t>UberCow</w:t>
+            </w:r>
           </w:p>
         </w:tc>
         <w:tc>
@@ -304,7 +314,7 @@
           </w:tcPr>
           <w:p>
             <w:r>
-              <w:t>---</w:t>
+              <w:t>----</w:t>
             </w:r>
           </w:p>
         </w:tc>
@@ -314,7 +324,7 @@
           </w:tcPr>
           <w:p>
             <w:r>
-              <w:t>---</w:t>
+              <w:t>----</w:t>
             </w:r>
           </w:p>
         </w:tc>
@@ -324,7 +334,7 @@
           </w:tcPr>
           <w:p>
             <w:r>
-              <w:t>---</w:t>
+              <w:t>----</w:t>
             </w:r>
           </w:p>
         </w:tc>
@@ -366,15 +376,266 @@
           </w:tcPr>
           <w:p>
             <w:r>
-              <w:t xml:space="preserve">Inventario </w:t>
-            </w:r>
-            <w:proofErr w:type="spellStart"/>
-            <w:r>
-              <w:t>acondicionamie-nto</w:t>
-            </w:r>
-            <w:proofErr w:type="spellEnd"/>
-            <w:r>
-              <w:t xml:space="preserve"> de bodega</w:t>
+              <w:t>Compra de implementos de la bodega</w:t>
+            </w:r>
+          </w:p>
+        </w:tc>
+        <w:tc>
+          <w:tcPr>
+            <w:tcW w:w="2551" w:type="dxa"/>
+            <w:tcBorders>
+              <w:bottom w:val="single" w:sz="12" w:space="0" w:color="auto"/>
+            </w:tcBorders>
+          </w:tcPr>
+          <w:p/>
+        </w:tc>
+        <w:tc>
+          <w:tcPr>
+            <w:tcW w:w="2029" w:type="dxa"/>
+            <w:tcBorders>
+              <w:bottom w:val="single" w:sz="12" w:space="0" w:color="auto"/>
+            </w:tcBorders>
+          </w:tcPr>
+          <w:p>
+            <w:r>
+              <w:t>1. Armar pizarra, mesa, pared de herramientas, y silla.</w:t>
+            </w:r>
+          </w:p>
+          <w:p>
+            <w:r>
+              <w:t>2. Mudarse a la bodega.</w:t>
+            </w:r>
+          </w:p>
+        </w:tc>
+      </w:tr>
+      <w:tr>
+        <w:tc>
+          <w:tcPr>
+            <w:tcW w:w="1271" w:type="dxa"/>
+            <w:vMerge w:val="restart"/>
+            <w:tcBorders>
+              <w:top w:val="single" w:sz="12" w:space="0" w:color="auto"/>
+            </w:tcBorders>
+          </w:tcPr>
+          <w:p>
+            <w:pPr>
+              <w:jc w:val="center"/>
+            </w:pPr>
+            <w:r>
+              <w:t>10/9/2018 – 14/9/2018</w:t>
+            </w:r>
+          </w:p>
+        </w:tc>
+        <w:tc>
+          <w:tcPr>
+            <w:tcW w:w="1276" w:type="dxa"/>
+            <w:vMerge w:val="restart"/>
+            <w:tcBorders>
+              <w:top w:val="single" w:sz="12" w:space="0" w:color="auto"/>
+            </w:tcBorders>
+          </w:tcPr>
+          <w:p>
+            <w:r>
+              <w:t>Mesa de trabajo</w:t>
+            </w:r>
+          </w:p>
+        </w:tc>
+        <w:tc>
+          <w:tcPr>
+            <w:tcW w:w="1701" w:type="dxa"/>
+            <w:tcBorders>
+              <w:top w:val="single" w:sz="12" w:space="0" w:color="auto"/>
+            </w:tcBorders>
+          </w:tcPr>
+          <w:p>
+            <w:r>
+              <w:t>Búsqueda de tolvas en el extranjero.</w:t>
+            </w:r>
+          </w:p>
+        </w:tc>
+        <w:tc>
+          <w:tcPr>
+            <w:tcW w:w="2551" w:type="dxa"/>
+            <w:tcBorders>
+              <w:top w:val="single" w:sz="12" w:space="0" w:color="auto"/>
+            </w:tcBorders>
+          </w:tcPr>
+          <w:p>
+            <w:r>
+              <w:t>1. Cotización encontrada.</w:t>
+            </w:r>
+          </w:p>
+          <w:p>
+            <w:r>
+              <w:t>2. Se encontraron proveedores en China e Italia.</w:t>
+            </w:r>
+          </w:p>
+        </w:tc>
+        <w:tc>
+          <w:tcPr>
+            <w:tcW w:w="2029" w:type="dxa"/>
+            <w:tcBorders>
+              <w:top w:val="single" w:sz="12" w:space="0" w:color="auto"/>
+            </w:tcBorders>
+          </w:tcPr>
+          <w:p>
+            <w:r>
+              <w:t>1. Discutir propuesta de bonarPlastics.</w:t>
+            </w:r>
+          </w:p>
+          <w:p>
+            <w:r>
+              <w:t>2. Contactar a Italia y China.</w:t>
+            </w:r>
+          </w:p>
+        </w:tc>
+      </w:tr>
+      <w:tr>
+        <w:tc>
+          <w:tcPr>
+            <w:tcW w:w="1271" w:type="dxa"/>
+            <w:vMerge/>
+          </w:tcPr>
+          <w:p>
+            <w:pPr>
+              <w:jc w:val="center"/>
+            </w:pPr>
+          </w:p>
+        </w:tc>
+        <w:tc>
+          <w:tcPr>
+            <w:tcW w:w="1276" w:type="dxa"/>
+            <w:vMerge/>
+          </w:tcPr>
+          <w:p/>
+        </w:tc>
+        <w:tc>
+          <w:tcPr>
+            <w:tcW w:w="1701" w:type="dxa"/>
+          </w:tcPr>
+          <w:p>
+            <w:r>
+              <w:t>Investigación de patentes.</w:t>
+            </w:r>
+          </w:p>
+        </w:tc>
+        <w:tc>
+          <w:tcPr>
+            <w:tcW w:w="2551" w:type="dxa"/>
+          </w:tcPr>
+          <w:p>
+            <w:r>
+              <w:t>1. Asesoría encontrada en el TEC.</w:t>
+            </w:r>
+          </w:p>
+          <w:p>
+            <w:r>
+              <w:t>2. Planteamiento de tres propuestas.</w:t>
+            </w:r>
+          </w:p>
+        </w:tc>
+        <w:tc>
+          <w:tcPr>
+            <w:tcW w:w="2029" w:type="dxa"/>
+          </w:tcPr>
+          <w:p>
+            <w:r>
+              <w:t>Generar material para discutir y analizar en conjunto cada propuesta.</w:t>
+            </w:r>
+          </w:p>
+        </w:tc>
+      </w:tr>
+      <w:tr>
+        <w:tc>
+          <w:tcPr>
+            <w:tcW w:w="1271" w:type="dxa"/>
+            <w:vMerge/>
+          </w:tcPr>
+          <w:p>
+            <w:pPr>
+              <w:jc w:val="center"/>
+            </w:pPr>
+          </w:p>
+        </w:tc>
+        <w:tc>
+          <w:tcPr>
+            <w:tcW w:w="1276" w:type="dxa"/>
+          </w:tcPr>
+          <w:p>
+            <w:r>
+              <w:t>Ubercow</w:t>
+            </w:r>
+          </w:p>
+        </w:tc>
+        <w:tc>
+          <w:tcPr>
+            <w:tcW w:w="1701" w:type="dxa"/>
+          </w:tcPr>
+          <w:p>
+            <w:r>
+              <w:t>---</w:t>
+            </w:r>
+          </w:p>
+        </w:tc>
+        <w:tc>
+          <w:tcPr>
+            <w:tcW w:w="2551" w:type="dxa"/>
+          </w:tcPr>
+          <w:p>
+            <w:r>
+              <w:t>---</w:t>
+            </w:r>
+          </w:p>
+        </w:tc>
+        <w:tc>
+          <w:tcPr>
+            <w:tcW w:w="2029" w:type="dxa"/>
+          </w:tcPr>
+          <w:p>
+            <w:r>
+              <w:t>---</w:t>
+            </w:r>
+          </w:p>
+        </w:tc>
+      </w:tr>
+      <w:tr>
+        <w:tc>
+          <w:tcPr>
+            <w:tcW w:w="1271" w:type="dxa"/>
+            <w:vMerge/>
+            <w:tcBorders>
+              <w:bottom w:val="single" w:sz="12" w:space="0" w:color="auto"/>
+            </w:tcBorders>
+          </w:tcPr>
+          <w:p>
+            <w:pPr>
+              <w:jc w:val="center"/>
+            </w:pPr>
+          </w:p>
+        </w:tc>
+        <w:tc>
+          <w:tcPr>
+            <w:tcW w:w="1276" w:type="dxa"/>
+            <w:tcBorders>
+              <w:bottom w:val="single" w:sz="12" w:space="0" w:color="auto"/>
+            </w:tcBorders>
+          </w:tcPr>
+          <w:p>
+            <w:r>
+              <w:t>Otros</w:t>
+            </w:r>
+          </w:p>
+        </w:tc>
+        <w:tc>
+          <w:tcPr>
+            <w:tcW w:w="1701" w:type="dxa"/>
+            <w:tcBorders>
+              <w:bottom w:val="single" w:sz="12" w:space="0" w:color="auto"/>
+            </w:tcBorders>
+          </w:tcPr>
+          <w:p>
+            <w:r>
+              <w:t>Inventario acondicionamie-nto de bodega</w:t>
             </w:r>
           </w:p>
         </w:tc>
@@ -655,11 +916,9 @@
             <w:tcW w:w="1276" w:type="dxa"/>
           </w:tcPr>
           <w:p>
-            <w:proofErr w:type="spellStart"/>
             <w:r>
               <w:t>Ubercow</w:t>
             </w:r>
-            <w:proofErr w:type="spellEnd"/>
           </w:p>
         </w:tc>
         <w:tc>
@@ -739,10 +998,7 @@
         </w:tc>
       </w:tr>
     </w:tbl>
-    <w:p>
-      <w:bookmarkStart w:id="0" w:name="_GoBack"/>
-      <w:bookmarkEnd w:id="0"/>
-    </w:p>
+    <w:p/>
     <w:p/>
     <w:sectPr>
       <w:pgSz w:w="12240" w:h="15840"/>
@@ -846,6 +1102,95 @@
     </w:lvl>
   </w:abstractNum>
   <w:abstractNum w:abstractNumId="1" w15:restartNumberingAfterBreak="0">
+    <w:nsid w:val="13961BDD"/>
+    <w:multiLevelType w:val="hybridMultilevel"/>
+    <w:tmpl w:val="DEC24600"/>
+    <w:lvl w:ilvl="0" w:tplc="140A000F">
+      <w:start w:val="1"/>
+      <w:numFmt w:val="decimal"/>
+      <w:lvlText w:val="%1."/>
+      <w:lvlJc w:val="left"/>
+      <w:pPr>
+        <w:ind w:left="720" w:hanging="360"/>
+      </w:pPr>
+      <w:rPr>
+        <w:rFonts w:hint="default"/>
+      </w:rPr>
+    </w:lvl>
+    <w:lvl w:ilvl="1" w:tplc="140A0019" w:tentative="1">
+      <w:start w:val="1"/>
+      <w:numFmt w:val="lowerLetter"/>
+      <w:lvlText w:val="%2."/>
+      <w:lvlJc w:val="left"/>
+      <w:pPr>
+        <w:ind w:left="1440" w:hanging="360"/>
+      </w:pPr>
+    </w:lvl>
+    <w:lvl w:ilvl="2" w:tplc="140A001B" w:tentative="1">
+      <w:start w:val="1"/>
+      <w:numFmt w:val="lowerRoman"/>
+      <w:lvlText w:val="%3."/>
+      <w:lvlJc w:val="right"/>
+      <w:pPr>
+        <w:ind w:left="2160" w:hanging="180"/>
+      </w:pPr>
+    </w:lvl>
+    <w:lvl w:ilvl="3" w:tplc="140A000F" w:tentative="1">
+      <w:start w:val="1"/>
+      <w:numFmt w:val="decimal"/>
+      <w:lvlText w:val="%4."/>
+      <w:lvlJc w:val="left"/>
+      <w:pPr>
+        <w:ind w:left="2880" w:hanging="360"/>
+      </w:pPr>
+    </w:lvl>
+    <w:lvl w:ilvl="4" w:tplc="140A0019" w:tentative="1">
+      <w:start w:val="1"/>
+      <w:numFmt w:val="lowerLetter"/>
+      <w:lvlText w:val="%5."/>
+      <w:lvlJc w:val="left"/>
+      <w:pPr>
+        <w:ind w:left="3600" w:hanging="360"/>
+      </w:pPr>
+    </w:lvl>
+    <w:lvl w:ilvl="5" w:tplc="140A001B" w:tentative="1">
+      <w:start w:val="1"/>
+      <w:numFmt w:val="lowerRoman"/>
+      <w:lvlText w:val="%6."/>
+      <w:lvlJc w:val="right"/>
+      <w:pPr>
+        <w:ind w:left="4320" w:hanging="180"/>
+      </w:pPr>
+    </w:lvl>
+    <w:lvl w:ilvl="6" w:tplc="140A000F" w:tentative="1">
+      <w:start w:val="1"/>
+      <w:numFmt w:val="decimal"/>
+      <w:lvlText w:val="%7."/>
+      <w:lvlJc w:val="left"/>
+      <w:pPr>
+        <w:ind w:left="5040" w:hanging="360"/>
+      </w:pPr>
+    </w:lvl>
+    <w:lvl w:ilvl="7" w:tplc="140A0019" w:tentative="1">
+      <w:start w:val="1"/>
+      <w:numFmt w:val="lowerLetter"/>
+      <w:lvlText w:val="%8."/>
+      <w:lvlJc w:val="left"/>
+      <w:pPr>
+        <w:ind w:left="5760" w:hanging="360"/>
+      </w:pPr>
+    </w:lvl>
+    <w:lvl w:ilvl="8" w:tplc="140A001B" w:tentative="1">
+      <w:start w:val="1"/>
+      <w:numFmt w:val="lowerRoman"/>
+      <w:lvlText w:val="%9."/>
+      <w:lvlJc w:val="right"/>
+      <w:pPr>
+        <w:ind w:left="6480" w:hanging="180"/>
+      </w:pPr>
+    </w:lvl>
+  </w:abstractNum>
+  <w:abstractNum w:abstractNumId="2" w15:restartNumberingAfterBreak="0">
     <w:nsid w:val="1FAB1649"/>
     <w:multiLevelType w:val="hybridMultilevel"/>
     <w:tmpl w:val="ACB2D8EA"/>
@@ -934,7 +1279,7 @@
       </w:pPr>
     </w:lvl>
   </w:abstractNum>
-  <w:abstractNum w:abstractNumId="2" w15:restartNumberingAfterBreak="0">
+  <w:abstractNum w:abstractNumId="3" w15:restartNumberingAfterBreak="0">
     <w:nsid w:val="412326A4"/>
     <w:multiLevelType w:val="hybridMultilevel"/>
     <w:tmpl w:val="A07A1A9A"/>
@@ -1023,14 +1368,109 @@
       </w:pPr>
     </w:lvl>
   </w:abstractNum>
+  <w:abstractNum w:abstractNumId="4" w15:restartNumberingAfterBreak="0">
+    <w:nsid w:val="44BE6266"/>
+    <w:multiLevelType w:val="hybridMultilevel"/>
+    <w:tmpl w:val="B49EA462"/>
+    <w:lvl w:ilvl="0" w:tplc="140A000F">
+      <w:start w:val="1"/>
+      <w:numFmt w:val="decimal"/>
+      <w:lvlText w:val="%1."/>
+      <w:lvlJc w:val="left"/>
+      <w:pPr>
+        <w:ind w:left="720" w:hanging="360"/>
+      </w:pPr>
+      <w:rPr>
+        <w:rFonts w:hint="default"/>
+      </w:rPr>
+    </w:lvl>
+    <w:lvl w:ilvl="1" w:tplc="140A0019" w:tentative="1">
+      <w:start w:val="1"/>
+      <w:numFmt w:val="lowerLetter"/>
+      <w:lvlText w:val="%2."/>
+      <w:lvlJc w:val="left"/>
+      <w:pPr>
+        <w:ind w:left="1440" w:hanging="360"/>
+      </w:pPr>
+    </w:lvl>
+    <w:lvl w:ilvl="2" w:tplc="140A001B" w:tentative="1">
+      <w:start w:val="1"/>
+      <w:numFmt w:val="lowerRoman"/>
+      <w:lvlText w:val="%3."/>
+      <w:lvlJc w:val="right"/>
+      <w:pPr>
+        <w:ind w:left="2160" w:hanging="180"/>
+      </w:pPr>
+    </w:lvl>
+    <w:lvl w:ilvl="3" w:tplc="140A000F" w:tentative="1">
+      <w:start w:val="1"/>
+      <w:numFmt w:val="decimal"/>
+      <w:lvlText w:val="%4."/>
+      <w:lvlJc w:val="left"/>
+      <w:pPr>
+        <w:ind w:left="2880" w:hanging="360"/>
+      </w:pPr>
+    </w:lvl>
+    <w:lvl w:ilvl="4" w:tplc="140A0019" w:tentative="1">
+      <w:start w:val="1"/>
+      <w:numFmt w:val="lowerLetter"/>
+      <w:lvlText w:val="%5."/>
+      <w:lvlJc w:val="left"/>
+      <w:pPr>
+        <w:ind w:left="3600" w:hanging="360"/>
+      </w:pPr>
+    </w:lvl>
+    <w:lvl w:ilvl="5" w:tplc="140A001B" w:tentative="1">
+      <w:start w:val="1"/>
+      <w:numFmt w:val="lowerRoman"/>
+      <w:lvlText w:val="%6."/>
+      <w:lvlJc w:val="right"/>
+      <w:pPr>
+        <w:ind w:left="4320" w:hanging="180"/>
+      </w:pPr>
+    </w:lvl>
+    <w:lvl w:ilvl="6" w:tplc="140A000F" w:tentative="1">
+      <w:start w:val="1"/>
+      <w:numFmt w:val="decimal"/>
+      <w:lvlText w:val="%7."/>
+      <w:lvlJc w:val="left"/>
+      <w:pPr>
+        <w:ind w:left="5040" w:hanging="360"/>
+      </w:pPr>
+    </w:lvl>
+    <w:lvl w:ilvl="7" w:tplc="140A0019" w:tentative="1">
+      <w:start w:val="1"/>
+      <w:numFmt w:val="lowerLetter"/>
+      <w:lvlText w:val="%8."/>
+      <w:lvlJc w:val="left"/>
+      <w:pPr>
+        <w:ind w:left="5760" w:hanging="360"/>
+      </w:pPr>
+    </w:lvl>
+    <w:lvl w:ilvl="8" w:tplc="140A001B" w:tentative="1">
+      <w:start w:val="1"/>
+      <w:numFmt w:val="lowerRoman"/>
+      <w:lvlText w:val="%9."/>
+      <w:lvlJc w:val="right"/>
+      <w:pPr>
+        <w:ind w:left="6480" w:hanging="180"/>
+      </w:pPr>
+    </w:lvl>
+  </w:abstractNum>
   <w:num w:numId="1">
-    <w:abstractNumId w:val="2"/>
+    <w:abstractNumId w:val="3"/>
   </w:num>
   <w:num w:numId="2">
-    <w:abstractNumId w:val="1"/>
+    <w:abstractNumId w:val="2"/>
   </w:num>
   <w:num w:numId="3">
     <w:abstractNumId w:val="0"/>
+  </w:num>
+  <w:num w:numId="4">
+    <w:abstractNumId w:val="4"/>
+  </w:num>
+  <w:num w:numId="5">
+    <w:abstractNumId w:val="1"/>
   </w:num>
 </w:numbering>
 </file>

</xml_diff>

<commit_message>
Avance 21 Noviembre 2018
</commit_message>
<xml_diff>
--- a/Documentación/Entregables/Avances Proyecto Smart Dairy.docx
+++ b/Documentación/Entregables/Avances Proyecto Smart Dairy.docx
@@ -42,6 +42,9 @@
         <w:tc>
           <w:tcPr>
             <w:tcW w:w="1271" w:type="dxa"/>
+            <w:tcBorders>
+              <w:bottom w:val="single" w:sz="12" w:space="0" w:color="auto"/>
+            </w:tcBorders>
           </w:tcPr>
           <w:p>
             <w:pPr>
@@ -61,6 +64,9 @@
         <w:tc>
           <w:tcPr>
             <w:tcW w:w="1276" w:type="dxa"/>
+            <w:tcBorders>
+              <w:bottom w:val="single" w:sz="12" w:space="0" w:color="auto"/>
+            </w:tcBorders>
           </w:tcPr>
           <w:p>
             <w:pPr>
@@ -80,6 +86,9 @@
         <w:tc>
           <w:tcPr>
             <w:tcW w:w="1701" w:type="dxa"/>
+            <w:tcBorders>
+              <w:bottom w:val="single" w:sz="12" w:space="0" w:color="auto"/>
+            </w:tcBorders>
           </w:tcPr>
           <w:p>
             <w:pPr>
@@ -99,6 +108,9 @@
         <w:tc>
           <w:tcPr>
             <w:tcW w:w="2551" w:type="dxa"/>
+            <w:tcBorders>
+              <w:bottom w:val="single" w:sz="12" w:space="0" w:color="auto"/>
+            </w:tcBorders>
           </w:tcPr>
           <w:p>
             <w:pPr>
@@ -118,6 +130,9 @@
         <w:tc>
           <w:tcPr>
             <w:tcW w:w="2029" w:type="dxa"/>
+            <w:tcBorders>
+              <w:bottom w:val="single" w:sz="12" w:space="0" w:color="auto"/>
+            </w:tcBorders>
           </w:tcPr>
           <w:p>
             <w:pPr>
@@ -140,13 +155,517 @@
           <w:tcPr>
             <w:tcW w:w="1271" w:type="dxa"/>
             <w:vMerge w:val="restart"/>
+            <w:tcBorders>
+              <w:top w:val="single" w:sz="12" w:space="0" w:color="auto"/>
+            </w:tcBorders>
           </w:tcPr>
           <w:p>
             <w:pPr>
               <w:jc w:val="center"/>
             </w:pPr>
             <w:r>
-              <w:t>24/9/2018 – 28/9/2018</w:t>
+              <w:t>30/10/2018</w:t>
+            </w:r>
+          </w:p>
+        </w:tc>
+        <w:tc>
+          <w:tcPr>
+            <w:tcW w:w="1276" w:type="dxa"/>
+            <w:tcBorders>
+              <w:top w:val="single" w:sz="12" w:space="0" w:color="auto"/>
+            </w:tcBorders>
+          </w:tcPr>
+          <w:p>
+            <w:r>
+              <w:t>Mesa de Trabajo</w:t>
+            </w:r>
+          </w:p>
+        </w:tc>
+        <w:tc>
+          <w:tcPr>
+            <w:tcW w:w="1701" w:type="dxa"/>
+            <w:tcBorders>
+              <w:top w:val="single" w:sz="12" w:space="0" w:color="auto"/>
+            </w:tcBorders>
+          </w:tcPr>
+          <w:p>
+            <w:r>
+              <w:t>Discusión sobre tolva romana y prueba de concepto</w:t>
+            </w:r>
+          </w:p>
+        </w:tc>
+        <w:tc>
+          <w:tcPr>
+            <w:tcW w:w="2551" w:type="dxa"/>
+            <w:tcBorders>
+              <w:top w:val="single" w:sz="12" w:space="0" w:color="auto"/>
+            </w:tcBorders>
+          </w:tcPr>
+          <w:p>
+            <w:pPr>
+              <w:pStyle w:val="Prrafodelista"/>
+              <w:numPr>
+                <w:ilvl w:val="0"/>
+                <w:numId w:val="7"/>
+              </w:numPr>
+              <w:ind w:left="314"/>
+            </w:pPr>
+            <w:r>
+              <w:t>Información sobre diseño de tolva romana.</w:t>
+            </w:r>
+          </w:p>
+          <w:p>
+            <w:pPr>
+              <w:pStyle w:val="Prrafodelista"/>
+              <w:numPr>
+                <w:ilvl w:val="0"/>
+                <w:numId w:val="7"/>
+              </w:numPr>
+              <w:ind w:left="314"/>
+            </w:pPr>
+            <w:r>
+              <w:t>Idea para manufacturarla</w:t>
+            </w:r>
+          </w:p>
+        </w:tc>
+        <w:tc>
+          <w:tcPr>
+            <w:tcW w:w="2029" w:type="dxa"/>
+            <w:tcBorders>
+              <w:top w:val="single" w:sz="12" w:space="0" w:color="auto"/>
+            </w:tcBorders>
+          </w:tcPr>
+          <w:p>
+            <w:pPr>
+              <w:pStyle w:val="Prrafodelista"/>
+              <w:numPr>
+                <w:ilvl w:val="0"/>
+                <w:numId w:val="8"/>
+              </w:numPr>
+              <w:ind w:left="316"/>
+            </w:pPr>
+            <w:r>
+              <w:t>Aplicar las correcciones basado en las pruebas.</w:t>
+            </w:r>
+          </w:p>
+          <w:p>
+            <w:pPr>
+              <w:pStyle w:val="Prrafodelista"/>
+              <w:numPr>
+                <w:ilvl w:val="0"/>
+                <w:numId w:val="8"/>
+              </w:numPr>
+              <w:ind w:left="316"/>
+            </w:pPr>
+            <w:r>
+              <w:t>Construir la tolva</w:t>
+            </w:r>
+          </w:p>
+        </w:tc>
+      </w:tr>
+      <w:tr>
+        <w:tc>
+          <w:tcPr>
+            <w:tcW w:w="1271" w:type="dxa"/>
+            <w:vMerge/>
+          </w:tcPr>
+          <w:p>
+            <w:pPr>
+              <w:jc w:val="center"/>
+            </w:pPr>
+          </w:p>
+        </w:tc>
+        <w:tc>
+          <w:tcPr>
+            <w:tcW w:w="1276" w:type="dxa"/>
+            <w:tcBorders>
+              <w:top w:val="single" w:sz="12" w:space="0" w:color="auto"/>
+            </w:tcBorders>
+          </w:tcPr>
+          <w:p/>
+        </w:tc>
+        <w:tc>
+          <w:tcPr>
+            <w:tcW w:w="1701" w:type="dxa"/>
+            <w:tcBorders>
+              <w:top w:val="single" w:sz="12" w:space="0" w:color="auto"/>
+            </w:tcBorders>
+          </w:tcPr>
+          <w:p>
+            <w:r>
+              <w:t>Pruebas de concepto de transportadores</w:t>
+            </w:r>
+          </w:p>
+        </w:tc>
+        <w:tc>
+          <w:tcPr>
+            <w:tcW w:w="2551" w:type="dxa"/>
+            <w:tcBorders>
+              <w:top w:val="single" w:sz="12" w:space="0" w:color="auto"/>
+            </w:tcBorders>
+          </w:tcPr>
+          <w:p>
+            <w:pPr>
+              <w:pStyle w:val="Prrafodelista"/>
+              <w:numPr>
+                <w:ilvl w:val="0"/>
+                <w:numId w:val="7"/>
+              </w:numPr>
+              <w:ind w:left="314"/>
+            </w:pPr>
+            <w:r>
+              <w:t>Broca de berbiquí</w:t>
+            </w:r>
+          </w:p>
+          <w:p>
+            <w:pPr>
+              <w:pStyle w:val="Prrafodelista"/>
+              <w:numPr>
+                <w:ilvl w:val="0"/>
+                <w:numId w:val="7"/>
+              </w:numPr>
+              <w:ind w:left="314"/>
+            </w:pPr>
+            <w:r>
+              <w:t>Circuito de control del motor.</w:t>
+            </w:r>
+          </w:p>
+        </w:tc>
+        <w:tc>
+          <w:tcPr>
+            <w:tcW w:w="2029" w:type="dxa"/>
+            <w:tcBorders>
+              <w:top w:val="single" w:sz="12" w:space="0" w:color="auto"/>
+            </w:tcBorders>
+          </w:tcPr>
+          <w:p>
+            <w:pPr>
+              <w:pStyle w:val="Prrafodelista"/>
+              <w:numPr>
+                <w:ilvl w:val="0"/>
+                <w:numId w:val="8"/>
+              </w:numPr>
+              <w:ind w:left="316"/>
+            </w:pPr>
+            <w:r>
+              <w:t>Depurar circuito de control del motor.</w:t>
+            </w:r>
+          </w:p>
+          <w:p>
+            <w:pPr>
+              <w:pStyle w:val="Prrafodelista"/>
+              <w:numPr>
+                <w:ilvl w:val="0"/>
+                <w:numId w:val="8"/>
+              </w:numPr>
+              <w:ind w:left="316"/>
+            </w:pPr>
+            <w:r>
+              <w:t>Conseguir motor para construir transportador de minerales.</w:t>
+            </w:r>
+          </w:p>
+        </w:tc>
+      </w:tr>
+      <w:tr>
+        <w:tc>
+          <w:tcPr>
+            <w:tcW w:w="1271" w:type="dxa"/>
+            <w:vMerge/>
+          </w:tcPr>
+          <w:p>
+            <w:pPr>
+              <w:jc w:val="center"/>
+            </w:pPr>
+          </w:p>
+        </w:tc>
+        <w:tc>
+          <w:tcPr>
+            <w:tcW w:w="1276" w:type="dxa"/>
+            <w:tcBorders>
+              <w:top w:val="single" w:sz="12" w:space="0" w:color="auto"/>
+            </w:tcBorders>
+          </w:tcPr>
+          <w:p>
+            <w:r>
+              <w:t>UberCow</w:t>
+            </w:r>
+          </w:p>
+        </w:tc>
+        <w:tc>
+          <w:tcPr>
+            <w:tcW w:w="1701" w:type="dxa"/>
+            <w:tcBorders>
+              <w:top w:val="single" w:sz="12" w:space="0" w:color="auto"/>
+            </w:tcBorders>
+          </w:tcPr>
+          <w:p/>
+        </w:tc>
+        <w:tc>
+          <w:tcPr>
+            <w:tcW w:w="2551" w:type="dxa"/>
+            <w:tcBorders>
+              <w:top w:val="single" w:sz="12" w:space="0" w:color="auto"/>
+            </w:tcBorders>
+          </w:tcPr>
+          <w:p>
+            <w:pPr>
+              <w:ind w:left="360"/>
+            </w:pPr>
+          </w:p>
+        </w:tc>
+        <w:tc>
+          <w:tcPr>
+            <w:tcW w:w="2029" w:type="dxa"/>
+            <w:tcBorders>
+              <w:top w:val="single" w:sz="12" w:space="0" w:color="auto"/>
+            </w:tcBorders>
+          </w:tcPr>
+          <w:p>
+            <w:pPr>
+              <w:ind w:left="360"/>
+            </w:pPr>
+            <w:bookmarkStart w:id="0" w:name="_GoBack"/>
+            <w:bookmarkEnd w:id="0"/>
+          </w:p>
+        </w:tc>
+      </w:tr>
+      <w:tr>
+        <w:tc>
+          <w:tcPr>
+            <w:tcW w:w="1271" w:type="dxa"/>
+            <w:vMerge w:val="restart"/>
+            <w:tcBorders>
+              <w:top w:val="single" w:sz="12" w:space="0" w:color="auto"/>
+            </w:tcBorders>
+          </w:tcPr>
+          <w:p>
+            <w:pPr>
+              <w:jc w:val="center"/>
+            </w:pPr>
+            <w:r>
+              <w:t>15/10/2018- 19/10/2018</w:t>
+            </w:r>
+          </w:p>
+        </w:tc>
+        <w:tc>
+          <w:tcPr>
+            <w:tcW w:w="1276" w:type="dxa"/>
+            <w:tcBorders>
+              <w:top w:val="single" w:sz="12" w:space="0" w:color="auto"/>
+            </w:tcBorders>
+          </w:tcPr>
+          <w:p>
+            <w:r>
+              <w:t>Mesa de trabajo</w:t>
+            </w:r>
+          </w:p>
+        </w:tc>
+        <w:tc>
+          <w:tcPr>
+            <w:tcW w:w="1701" w:type="dxa"/>
+            <w:tcBorders>
+              <w:top w:val="single" w:sz="12" w:space="0" w:color="auto"/>
+            </w:tcBorders>
+          </w:tcPr>
+          <w:p>
+            <w:r>
+              <w:t>Diseño</w:t>
+            </w:r>
+          </w:p>
+        </w:tc>
+        <w:tc>
+          <w:tcPr>
+            <w:tcW w:w="2551" w:type="dxa"/>
+            <w:tcBorders>
+              <w:top w:val="single" w:sz="12" w:space="0" w:color="auto"/>
+            </w:tcBorders>
+          </w:tcPr>
+          <w:p>
+            <w:pPr>
+              <w:pStyle w:val="Prrafodelista"/>
+              <w:numPr>
+                <w:ilvl w:val="0"/>
+                <w:numId w:val="7"/>
+              </w:numPr>
+              <w:ind w:left="314"/>
+            </w:pPr>
+            <w:r>
+              <w:t>Diseño de tornillos sin fin del concentrado.</w:t>
+            </w:r>
+          </w:p>
+        </w:tc>
+        <w:tc>
+          <w:tcPr>
+            <w:tcW w:w="2029" w:type="dxa"/>
+            <w:vMerge w:val="restart"/>
+            <w:tcBorders>
+              <w:top w:val="single" w:sz="12" w:space="0" w:color="auto"/>
+            </w:tcBorders>
+          </w:tcPr>
+          <w:p>
+            <w:pPr>
+              <w:pStyle w:val="Prrafodelista"/>
+              <w:numPr>
+                <w:ilvl w:val="0"/>
+                <w:numId w:val="8"/>
+              </w:numPr>
+              <w:ind w:left="316"/>
+            </w:pPr>
+            <w:r>
+              <w:t>Discutir propuestas.</w:t>
+            </w:r>
+          </w:p>
+          <w:p>
+            <w:pPr>
+              <w:pStyle w:val="Prrafodelista"/>
+              <w:numPr>
+                <w:ilvl w:val="0"/>
+                <w:numId w:val="8"/>
+              </w:numPr>
+              <w:ind w:left="316"/>
+            </w:pPr>
+            <w:r>
+              <w:t>Fabricar las partes.</w:t>
+            </w:r>
+          </w:p>
+        </w:tc>
+      </w:tr>
+      <w:tr>
+        <w:tc>
+          <w:tcPr>
+            <w:tcW w:w="1271" w:type="dxa"/>
+            <w:vMerge/>
+          </w:tcPr>
+          <w:p>
+            <w:pPr>
+              <w:jc w:val="center"/>
+            </w:pPr>
+          </w:p>
+        </w:tc>
+        <w:tc>
+          <w:tcPr>
+            <w:tcW w:w="1276" w:type="dxa"/>
+          </w:tcPr>
+          <w:p/>
+        </w:tc>
+        <w:tc>
+          <w:tcPr>
+            <w:tcW w:w="1701" w:type="dxa"/>
+          </w:tcPr>
+          <w:p/>
+        </w:tc>
+        <w:tc>
+          <w:tcPr>
+            <w:tcW w:w="2551" w:type="dxa"/>
+          </w:tcPr>
+          <w:p>
+            <w:pPr>
+              <w:pStyle w:val="Prrafodelista"/>
+              <w:numPr>
+                <w:ilvl w:val="0"/>
+                <w:numId w:val="7"/>
+              </w:numPr>
+              <w:ind w:left="314"/>
+            </w:pPr>
+            <w:r>
+              <w:t>Diseño de la tolva romana.</w:t>
+            </w:r>
+          </w:p>
+        </w:tc>
+        <w:tc>
+          <w:tcPr>
+            <w:tcW w:w="2029" w:type="dxa"/>
+            <w:vMerge/>
+            <w:tcBorders>
+              <w:bottom w:val="single" w:sz="4" w:space="0" w:color="auto"/>
+            </w:tcBorders>
+          </w:tcPr>
+          <w:p/>
+        </w:tc>
+      </w:tr>
+      <w:tr>
+        <w:tc>
+          <w:tcPr>
+            <w:tcW w:w="1271" w:type="dxa"/>
+            <w:vMerge/>
+            <w:tcBorders>
+              <w:bottom w:val="single" w:sz="12" w:space="0" w:color="auto"/>
+            </w:tcBorders>
+          </w:tcPr>
+          <w:p>
+            <w:pPr>
+              <w:jc w:val="center"/>
+            </w:pPr>
+          </w:p>
+        </w:tc>
+        <w:tc>
+          <w:tcPr>
+            <w:tcW w:w="1276" w:type="dxa"/>
+            <w:tcBorders>
+              <w:bottom w:val="single" w:sz="12" w:space="0" w:color="auto"/>
+            </w:tcBorders>
+          </w:tcPr>
+          <w:p>
+            <w:r>
+              <w:t>UberCow</w:t>
+            </w:r>
+          </w:p>
+        </w:tc>
+        <w:tc>
+          <w:tcPr>
+            <w:tcW w:w="1701" w:type="dxa"/>
+            <w:tcBorders>
+              <w:bottom w:val="single" w:sz="12" w:space="0" w:color="auto"/>
+            </w:tcBorders>
+          </w:tcPr>
+          <w:p>
+            <w:r>
+              <w:t>---</w:t>
+            </w:r>
+          </w:p>
+        </w:tc>
+        <w:tc>
+          <w:tcPr>
+            <w:tcW w:w="2551" w:type="dxa"/>
+            <w:tcBorders>
+              <w:bottom w:val="single" w:sz="12" w:space="0" w:color="auto"/>
+            </w:tcBorders>
+          </w:tcPr>
+          <w:p>
+            <w:r>
+              <w:t>---</w:t>
+            </w:r>
+          </w:p>
+        </w:tc>
+        <w:tc>
+          <w:tcPr>
+            <w:tcW w:w="2029" w:type="dxa"/>
+            <w:tcBorders>
+              <w:bottom w:val="single" w:sz="12" w:space="0" w:color="auto"/>
+            </w:tcBorders>
+          </w:tcPr>
+          <w:p>
+            <w:r>
+              <w:t>---</w:t>
+            </w:r>
+          </w:p>
+        </w:tc>
+      </w:tr>
+      <w:tr>
+        <w:tc>
+          <w:tcPr>
+            <w:tcW w:w="1271" w:type="dxa"/>
+            <w:vMerge w:val="restart"/>
+            <w:tcBorders>
+              <w:top w:val="single" w:sz="12" w:space="0" w:color="auto"/>
+            </w:tcBorders>
+          </w:tcPr>
+          <w:p>
+            <w:pPr>
+              <w:jc w:val="center"/>
+            </w:pPr>
+            <w:r>
+              <w:t>9/10/2018—13/10/2018</w:t>
             </w:r>
           </w:p>
         </w:tc>
@@ -154,52 +673,68 @@
           <w:tcPr>
             <w:tcW w:w="1276" w:type="dxa"/>
             <w:vMerge w:val="restart"/>
-          </w:tcPr>
-          <w:p>
-            <w:r>
-              <w:t>Mesa de trabajo</w:t>
+            <w:tcBorders>
+              <w:top w:val="single" w:sz="12" w:space="0" w:color="auto"/>
+            </w:tcBorders>
+          </w:tcPr>
+          <w:p>
+            <w:r>
+              <w:t>Bodega</w:t>
             </w:r>
           </w:p>
         </w:tc>
         <w:tc>
           <w:tcPr>
             <w:tcW w:w="1701" w:type="dxa"/>
-          </w:tcPr>
-          <w:p>
-            <w:r>
-              <w:t>Búsqueda de tolvas en CR</w:t>
+            <w:tcBorders>
+              <w:top w:val="single" w:sz="12" w:space="0" w:color="auto"/>
+            </w:tcBorders>
+          </w:tcPr>
+          <w:p>
+            <w:r>
+              <w:t>Armar las pizarras.</w:t>
             </w:r>
           </w:p>
         </w:tc>
         <w:tc>
           <w:tcPr>
             <w:tcW w:w="2551" w:type="dxa"/>
-          </w:tcPr>
-          <w:p>
-            <w:r>
-              <w:t xml:space="preserve">1. </w:t>
-            </w:r>
-            <w:r>
-              <w:t>Se encontró un proveedor de tolvas en CR.</w:t>
+            <w:tcBorders>
+              <w:top w:val="single" w:sz="12" w:space="0" w:color="auto"/>
+            </w:tcBorders>
+          </w:tcPr>
+          <w:p>
+            <w:pPr>
+              <w:pStyle w:val="Prrafodelista"/>
+              <w:numPr>
+                <w:ilvl w:val="0"/>
+                <w:numId w:val="9"/>
+              </w:numPr>
+              <w:ind w:left="314"/>
+            </w:pPr>
+            <w:r>
+              <w:t>Dos pizarras listas.</w:t>
             </w:r>
           </w:p>
         </w:tc>
         <w:tc>
           <w:tcPr>
             <w:tcW w:w="2029" w:type="dxa"/>
-          </w:tcPr>
-          <w:p>
-            <w:r>
-              <w:t xml:space="preserve">1. </w:t>
-            </w:r>
-            <w:r>
-              <w:t xml:space="preserve">Obtener </w:t>
-            </w:r>
-            <w:r>
-              <w:t>respuesta</w:t>
-            </w:r>
-            <w:r>
-              <w:t xml:space="preserve"> sobre las consultas.</w:t>
+            <w:tcBorders>
+              <w:top w:val="single" w:sz="12" w:space="0" w:color="auto"/>
+            </w:tcBorders>
+          </w:tcPr>
+          <w:p>
+            <w:pPr>
+              <w:pStyle w:val="Prrafodelista"/>
+              <w:numPr>
+                <w:ilvl w:val="0"/>
+                <w:numId w:val="11"/>
+              </w:numPr>
+              <w:ind w:left="316"/>
+            </w:pPr>
+            <w:r>
+              <w:t>Atender el problema de las goteras.</w:t>
             </w:r>
           </w:p>
         </w:tc>
@@ -229,19 +764,7 @@
           </w:tcPr>
           <w:p>
             <w:r>
-              <w:t xml:space="preserve">Selección </w:t>
-            </w:r>
-            <w:r>
-              <w:t>del di</w:t>
-            </w:r>
-            <w:r>
-              <w:t>s</w:t>
-            </w:r>
-            <w:r>
-              <w:t>eño conceptual</w:t>
-            </w:r>
-            <w:r>
-              <w:t>.</w:t>
+              <w:t>Acondicionar bodega</w:t>
             </w:r>
           </w:p>
         </w:tc>
@@ -250,8 +773,16 @@
             <w:tcW w:w="2551" w:type="dxa"/>
           </w:tcPr>
           <w:p>
-            <w:r>
-              <w:t>1. Se eligió una de tres propuestas</w:t>
+            <w:pPr>
+              <w:pStyle w:val="Prrafodelista"/>
+              <w:numPr>
+                <w:ilvl w:val="0"/>
+                <w:numId w:val="9"/>
+              </w:numPr>
+              <w:ind w:left="314"/>
+            </w:pPr>
+            <w:r>
+              <w:t>Mesa y tabla de herramientas</w:t>
             </w:r>
           </w:p>
         </w:tc>
@@ -259,31 +790,7 @@
           <w:tcPr>
             <w:tcW w:w="2029" w:type="dxa"/>
           </w:tcPr>
-          <w:p>
-            <w:r>
-              <w:t xml:space="preserve">1. </w:t>
-            </w:r>
-            <w:r>
-              <w:t xml:space="preserve">Reunión con el experto </w:t>
-            </w:r>
-            <w:r>
-              <w:t>e</w:t>
-            </w:r>
-            <w:r>
-              <w:t>n</w:t>
-            </w:r>
-            <w:r>
-              <w:t xml:space="preserve"> planta</w:t>
-            </w:r>
-            <w:r>
-              <w:t>s</w:t>
-            </w:r>
-            <w:bookmarkStart w:id="0" w:name="_GoBack"/>
-            <w:bookmarkEnd w:id="0"/>
-            <w:r>
-              <w:t>.</w:t>
-            </w:r>
-          </w:p>
+          <w:p/>
         </w:tc>
       </w:tr>
       <w:tr>
@@ -291,6 +798,9 @@
           <w:tcPr>
             <w:tcW w:w="1271" w:type="dxa"/>
             <w:vMerge/>
+            <w:tcBorders>
+              <w:bottom w:val="single" w:sz="12" w:space="0" w:color="auto"/>
+            </w:tcBorders>
           </w:tcPr>
           <w:p>
             <w:pPr>
@@ -301,40 +811,68 @@
         <w:tc>
           <w:tcPr>
             <w:tcW w:w="1276" w:type="dxa"/>
-          </w:tcPr>
-          <w:p>
-            <w:r>
-              <w:t>UberCow</w:t>
+            <w:tcBorders>
+              <w:bottom w:val="single" w:sz="12" w:space="0" w:color="auto"/>
+            </w:tcBorders>
+          </w:tcPr>
+          <w:p>
+            <w:r>
+              <w:t>Mesa de trabajo.</w:t>
             </w:r>
           </w:p>
         </w:tc>
         <w:tc>
           <w:tcPr>
             <w:tcW w:w="1701" w:type="dxa"/>
-          </w:tcPr>
-          <w:p>
-            <w:r>
-              <w:t>----</w:t>
+            <w:tcBorders>
+              <w:bottom w:val="single" w:sz="12" w:space="0" w:color="auto"/>
+            </w:tcBorders>
+          </w:tcPr>
+          <w:p>
+            <w:r>
+              <w:t>Cronograma</w:t>
             </w:r>
           </w:p>
         </w:tc>
         <w:tc>
           <w:tcPr>
             <w:tcW w:w="2551" w:type="dxa"/>
-          </w:tcPr>
-          <w:p>
-            <w:r>
-              <w:t>----</w:t>
+            <w:tcBorders>
+              <w:bottom w:val="single" w:sz="12" w:space="0" w:color="auto"/>
+            </w:tcBorders>
+          </w:tcPr>
+          <w:p>
+            <w:pPr>
+              <w:pStyle w:val="Prrafodelista"/>
+              <w:numPr>
+                <w:ilvl w:val="0"/>
+                <w:numId w:val="10"/>
+              </w:numPr>
+              <w:ind w:left="314"/>
+            </w:pPr>
+            <w:r>
+              <w:t>Planteamiento del cronograma</w:t>
             </w:r>
           </w:p>
         </w:tc>
         <w:tc>
           <w:tcPr>
             <w:tcW w:w="2029" w:type="dxa"/>
-          </w:tcPr>
-          <w:p>
-            <w:r>
-              <w:t>----</w:t>
+            <w:tcBorders>
+              <w:bottom w:val="single" w:sz="12" w:space="0" w:color="auto"/>
+            </w:tcBorders>
+          </w:tcPr>
+          <w:p>
+            <w:pPr>
+              <w:pStyle w:val="Prrafodelista"/>
+              <w:numPr>
+                <w:ilvl w:val="0"/>
+                <w:numId w:val="12"/>
+              </w:numPr>
+              <w:ind w:left="316"/>
+            </w:pPr>
+            <w:r>
+              <w:t>Pruebas de concepto.</w:t>
             </w:r>
           </w:p>
         </w:tc>
@@ -343,27 +881,31 @@
         <w:tc>
           <w:tcPr>
             <w:tcW w:w="1271" w:type="dxa"/>
-            <w:vMerge/>
-            <w:tcBorders>
-              <w:bottom w:val="single" w:sz="12" w:space="0" w:color="auto"/>
+            <w:vMerge w:val="restart"/>
+            <w:tcBorders>
+              <w:top w:val="single" w:sz="12" w:space="0" w:color="auto"/>
             </w:tcBorders>
           </w:tcPr>
           <w:p>
             <w:pPr>
               <w:jc w:val="center"/>
             </w:pPr>
+            <w:r>
+              <w:t>1/10/2018 – 5/10/2018</w:t>
+            </w:r>
           </w:p>
         </w:tc>
         <w:tc>
           <w:tcPr>
             <w:tcW w:w="1276" w:type="dxa"/>
-            <w:tcBorders>
-              <w:bottom w:val="single" w:sz="12" w:space="0" w:color="auto"/>
-            </w:tcBorders>
-          </w:tcPr>
-          <w:p>
-            <w:r>
-              <w:t>Otros</w:t>
+            <w:vMerge w:val="restart"/>
+            <w:tcBorders>
+              <w:top w:val="single" w:sz="12" w:space="0" w:color="auto"/>
+            </w:tcBorders>
+          </w:tcPr>
+          <w:p>
+            <w:r>
+              <w:t>Mesa de trabajo</w:t>
             </w:r>
           </w:p>
         </w:tc>
@@ -371,12 +913,12 @@
           <w:tcPr>
             <w:tcW w:w="1701" w:type="dxa"/>
             <w:tcBorders>
-              <w:bottom w:val="single" w:sz="12" w:space="0" w:color="auto"/>
-            </w:tcBorders>
-          </w:tcPr>
-          <w:p>
-            <w:r>
-              <w:t>Compra de implementos de la bodega</w:t>
+              <w:top w:val="single" w:sz="12" w:space="0" w:color="auto"/>
+            </w:tcBorders>
+          </w:tcPr>
+          <w:p>
+            <w:r>
+              <w:t>Diseño conceptual</w:t>
             </w:r>
           </w:p>
         </w:tc>
@@ -384,26 +926,25 @@
           <w:tcPr>
             <w:tcW w:w="2551" w:type="dxa"/>
             <w:tcBorders>
-              <w:bottom w:val="single" w:sz="12" w:space="0" w:color="auto"/>
-            </w:tcBorders>
-          </w:tcPr>
-          <w:p/>
+              <w:top w:val="single" w:sz="12" w:space="0" w:color="auto"/>
+            </w:tcBorders>
+          </w:tcPr>
+          <w:p>
+            <w:r>
+              <w:t>1. Reunión con el experto en plantas.</w:t>
+            </w:r>
+          </w:p>
         </w:tc>
         <w:tc>
           <w:tcPr>
             <w:tcW w:w="2029" w:type="dxa"/>
             <w:tcBorders>
-              <w:bottom w:val="single" w:sz="12" w:space="0" w:color="auto"/>
-            </w:tcBorders>
-          </w:tcPr>
-          <w:p>
-            <w:r>
-              <w:t>1. Armar pizarra, mesa, pared de herramientas, y silla.</w:t>
-            </w:r>
-          </w:p>
-          <w:p>
-            <w:r>
-              <w:t>2. Mudarse a la bodega.</w:t>
+              <w:top w:val="single" w:sz="12" w:space="0" w:color="auto"/>
+            </w:tcBorders>
+          </w:tcPr>
+          <w:p>
+            <w:r>
+              <w:t>1. Realizar pruebas de concepto.</w:t>
             </w:r>
           </w:p>
         </w:tc>
@@ -412,6 +953,124 @@
         <w:tc>
           <w:tcPr>
             <w:tcW w:w="1271" w:type="dxa"/>
+            <w:vMerge/>
+          </w:tcPr>
+          <w:p>
+            <w:pPr>
+              <w:jc w:val="center"/>
+            </w:pPr>
+          </w:p>
+        </w:tc>
+        <w:tc>
+          <w:tcPr>
+            <w:tcW w:w="1276" w:type="dxa"/>
+            <w:vMerge/>
+          </w:tcPr>
+          <w:p/>
+        </w:tc>
+        <w:tc>
+          <w:tcPr>
+            <w:tcW w:w="1701" w:type="dxa"/>
+          </w:tcPr>
+          <w:p>
+            <w:r>
+              <w:t>Bodega</w:t>
+            </w:r>
+          </w:p>
+        </w:tc>
+        <w:tc>
+          <w:tcPr>
+            <w:tcW w:w="2551" w:type="dxa"/>
+          </w:tcPr>
+          <w:p>
+            <w:r>
+              <w:t>1. Compra de herramientas.</w:t>
+            </w:r>
+          </w:p>
+        </w:tc>
+        <w:tc>
+          <w:tcPr>
+            <w:tcW w:w="2029" w:type="dxa"/>
+          </w:tcPr>
+          <w:p>
+            <w:r>
+              <w:t>1. Armar pizarra y otros.</w:t>
+            </w:r>
+          </w:p>
+        </w:tc>
+      </w:tr>
+      <w:tr>
+        <w:tc>
+          <w:tcPr>
+            <w:tcW w:w="1271" w:type="dxa"/>
+            <w:vMerge/>
+            <w:tcBorders>
+              <w:bottom w:val="single" w:sz="12" w:space="0" w:color="auto"/>
+            </w:tcBorders>
+          </w:tcPr>
+          <w:p>
+            <w:pPr>
+              <w:jc w:val="center"/>
+            </w:pPr>
+          </w:p>
+        </w:tc>
+        <w:tc>
+          <w:tcPr>
+            <w:tcW w:w="1276" w:type="dxa"/>
+            <w:tcBorders>
+              <w:bottom w:val="single" w:sz="12" w:space="0" w:color="auto"/>
+            </w:tcBorders>
+          </w:tcPr>
+          <w:p>
+            <w:r>
+              <w:t>UberCow</w:t>
+            </w:r>
+          </w:p>
+        </w:tc>
+        <w:tc>
+          <w:tcPr>
+            <w:tcW w:w="1701" w:type="dxa"/>
+            <w:tcBorders>
+              <w:bottom w:val="single" w:sz="12" w:space="0" w:color="auto"/>
+            </w:tcBorders>
+          </w:tcPr>
+          <w:p>
+            <w:r>
+              <w:t>---</w:t>
+            </w:r>
+          </w:p>
+        </w:tc>
+        <w:tc>
+          <w:tcPr>
+            <w:tcW w:w="2551" w:type="dxa"/>
+            <w:tcBorders>
+              <w:bottom w:val="single" w:sz="12" w:space="0" w:color="auto"/>
+            </w:tcBorders>
+          </w:tcPr>
+          <w:p>
+            <w:r>
+              <w:t>---</w:t>
+            </w:r>
+          </w:p>
+        </w:tc>
+        <w:tc>
+          <w:tcPr>
+            <w:tcW w:w="2029" w:type="dxa"/>
+            <w:tcBorders>
+              <w:bottom w:val="single" w:sz="12" w:space="0" w:color="auto"/>
+            </w:tcBorders>
+          </w:tcPr>
+          <w:p>
+            <w:r>
+              <w:t>---</w:t>
+            </w:r>
+          </w:p>
+        </w:tc>
+      </w:tr>
+      <w:tr>
+        <w:tc>
+          <w:tcPr>
+            <w:tcW w:w="1271" w:type="dxa"/>
             <w:vMerge w:val="restart"/>
             <w:tcBorders>
               <w:top w:val="single" w:sz="12" w:space="0" w:color="auto"/>
@@ -422,7 +1081,307 @@
               <w:jc w:val="center"/>
             </w:pPr>
             <w:r>
-              <w:t>10/9/2018 – 14/9/2018</w:t>
+              <w:t>24/9/2018 – 28/9/2018</w:t>
+            </w:r>
+          </w:p>
+        </w:tc>
+        <w:tc>
+          <w:tcPr>
+            <w:tcW w:w="1276" w:type="dxa"/>
+            <w:vMerge w:val="restart"/>
+            <w:tcBorders>
+              <w:top w:val="single" w:sz="12" w:space="0" w:color="auto"/>
+            </w:tcBorders>
+          </w:tcPr>
+          <w:p>
+            <w:r>
+              <w:t>Mesa de trabajo</w:t>
+            </w:r>
+          </w:p>
+        </w:tc>
+        <w:tc>
+          <w:tcPr>
+            <w:tcW w:w="1701" w:type="dxa"/>
+            <w:tcBorders>
+              <w:top w:val="single" w:sz="12" w:space="0" w:color="auto"/>
+            </w:tcBorders>
+          </w:tcPr>
+          <w:p>
+            <w:r>
+              <w:t>Búsqueda de tolvas</w:t>
+            </w:r>
+          </w:p>
+        </w:tc>
+        <w:tc>
+          <w:tcPr>
+            <w:tcW w:w="2551" w:type="dxa"/>
+            <w:tcBorders>
+              <w:top w:val="single" w:sz="12" w:space="0" w:color="auto"/>
+            </w:tcBorders>
+          </w:tcPr>
+          <w:p>
+            <w:r>
+              <w:t xml:space="preserve">1. </w:t>
+            </w:r>
+            <w:r>
+              <w:t>Se contactó con la casa del Tanque.</w:t>
+            </w:r>
+          </w:p>
+        </w:tc>
+        <w:tc>
+          <w:tcPr>
+            <w:tcW w:w="2029" w:type="dxa"/>
+            <w:tcBorders>
+              <w:top w:val="single" w:sz="12" w:space="0" w:color="auto"/>
+            </w:tcBorders>
+          </w:tcPr>
+          <w:p>
+            <w:r>
+              <w:t xml:space="preserve">1. </w:t>
+            </w:r>
+            <w:r>
+              <w:t xml:space="preserve">Obtener </w:t>
+            </w:r>
+            <w:r>
+              <w:t>respuesta</w:t>
+            </w:r>
+            <w:r>
+              <w:t xml:space="preserve"> </w:t>
+            </w:r>
+            <w:r>
+              <w:t>de la casa del Tanque</w:t>
+            </w:r>
+          </w:p>
+        </w:tc>
+      </w:tr>
+      <w:tr>
+        <w:tc>
+          <w:tcPr>
+            <w:tcW w:w="1271" w:type="dxa"/>
+            <w:vMerge/>
+          </w:tcPr>
+          <w:p>
+            <w:pPr>
+              <w:jc w:val="center"/>
+            </w:pPr>
+          </w:p>
+        </w:tc>
+        <w:tc>
+          <w:tcPr>
+            <w:tcW w:w="1276" w:type="dxa"/>
+            <w:vMerge/>
+          </w:tcPr>
+          <w:p/>
+        </w:tc>
+        <w:tc>
+          <w:tcPr>
+            <w:tcW w:w="1701" w:type="dxa"/>
+          </w:tcPr>
+          <w:p>
+            <w:r>
+              <w:t xml:space="preserve">Selección </w:t>
+            </w:r>
+            <w:r>
+              <w:t>del di</w:t>
+            </w:r>
+            <w:r>
+              <w:t>s</w:t>
+            </w:r>
+            <w:r>
+              <w:t>eño conceptual</w:t>
+            </w:r>
+            <w:r>
+              <w:t>.</w:t>
+            </w:r>
+          </w:p>
+        </w:tc>
+        <w:tc>
+          <w:tcPr>
+            <w:tcW w:w="2551" w:type="dxa"/>
+          </w:tcPr>
+          <w:p>
+            <w:r>
+              <w:t>1. Se eligió una de tres propuestas</w:t>
+            </w:r>
+          </w:p>
+        </w:tc>
+        <w:tc>
+          <w:tcPr>
+            <w:tcW w:w="2029" w:type="dxa"/>
+          </w:tcPr>
+          <w:p>
+            <w:r>
+              <w:t xml:space="preserve">1. </w:t>
+            </w:r>
+            <w:r>
+              <w:t xml:space="preserve">Reunión con el experto </w:t>
+            </w:r>
+            <w:r>
+              <w:t>e</w:t>
+            </w:r>
+            <w:r>
+              <w:t>n</w:t>
+            </w:r>
+            <w:r>
+              <w:t xml:space="preserve"> planta</w:t>
+            </w:r>
+            <w:r>
+              <w:t>s</w:t>
+            </w:r>
+            <w:r>
+              <w:t>.</w:t>
+            </w:r>
+          </w:p>
+        </w:tc>
+      </w:tr>
+      <w:tr>
+        <w:tc>
+          <w:tcPr>
+            <w:tcW w:w="1271" w:type="dxa"/>
+            <w:vMerge/>
+          </w:tcPr>
+          <w:p>
+            <w:pPr>
+              <w:jc w:val="center"/>
+            </w:pPr>
+          </w:p>
+        </w:tc>
+        <w:tc>
+          <w:tcPr>
+            <w:tcW w:w="1276" w:type="dxa"/>
+          </w:tcPr>
+          <w:p>
+            <w:r>
+              <w:t>UberCow</w:t>
+            </w:r>
+          </w:p>
+        </w:tc>
+        <w:tc>
+          <w:tcPr>
+            <w:tcW w:w="1701" w:type="dxa"/>
+          </w:tcPr>
+          <w:p>
+            <w:r>
+              <w:t>----</w:t>
+            </w:r>
+          </w:p>
+        </w:tc>
+        <w:tc>
+          <w:tcPr>
+            <w:tcW w:w="2551" w:type="dxa"/>
+          </w:tcPr>
+          <w:p>
+            <w:r>
+              <w:t>----</w:t>
+            </w:r>
+          </w:p>
+        </w:tc>
+        <w:tc>
+          <w:tcPr>
+            <w:tcW w:w="2029" w:type="dxa"/>
+          </w:tcPr>
+          <w:p>
+            <w:r>
+              <w:t>----</w:t>
+            </w:r>
+          </w:p>
+        </w:tc>
+      </w:tr>
+      <w:tr>
+        <w:tc>
+          <w:tcPr>
+            <w:tcW w:w="1271" w:type="dxa"/>
+            <w:vMerge/>
+            <w:tcBorders>
+              <w:bottom w:val="single" w:sz="12" w:space="0" w:color="auto"/>
+            </w:tcBorders>
+          </w:tcPr>
+          <w:p>
+            <w:pPr>
+              <w:jc w:val="center"/>
+            </w:pPr>
+          </w:p>
+        </w:tc>
+        <w:tc>
+          <w:tcPr>
+            <w:tcW w:w="1276" w:type="dxa"/>
+            <w:tcBorders>
+              <w:bottom w:val="single" w:sz="12" w:space="0" w:color="auto"/>
+            </w:tcBorders>
+          </w:tcPr>
+          <w:p>
+            <w:r>
+              <w:t>Otros</w:t>
+            </w:r>
+          </w:p>
+        </w:tc>
+        <w:tc>
+          <w:tcPr>
+            <w:tcW w:w="1701" w:type="dxa"/>
+            <w:tcBorders>
+              <w:bottom w:val="single" w:sz="12" w:space="0" w:color="auto"/>
+            </w:tcBorders>
+          </w:tcPr>
+          <w:p>
+            <w:r>
+              <w:t>Compra de implementos de la bodega</w:t>
+            </w:r>
+          </w:p>
+        </w:tc>
+        <w:tc>
+          <w:tcPr>
+            <w:tcW w:w="2551" w:type="dxa"/>
+            <w:tcBorders>
+              <w:bottom w:val="single" w:sz="12" w:space="0" w:color="auto"/>
+            </w:tcBorders>
+          </w:tcPr>
+          <w:p/>
+        </w:tc>
+        <w:tc>
+          <w:tcPr>
+            <w:tcW w:w="2029" w:type="dxa"/>
+            <w:tcBorders>
+              <w:bottom w:val="single" w:sz="12" w:space="0" w:color="auto"/>
+            </w:tcBorders>
+          </w:tcPr>
+          <w:p>
+            <w:r>
+              <w:t>1. Armar pizarra, mesa, pared de herramientas, y silla.</w:t>
+            </w:r>
+          </w:p>
+          <w:p>
+            <w:r>
+              <w:lastRenderedPageBreak/>
+              <w:t>2. Mudarse a la bodega.</w:t>
+            </w:r>
+          </w:p>
+        </w:tc>
+      </w:tr>
+      <w:tr>
+        <w:tc>
+          <w:tcPr>
+            <w:tcW w:w="1271" w:type="dxa"/>
+            <w:vMerge w:val="restart"/>
+            <w:tcBorders>
+              <w:top w:val="single" w:sz="12" w:space="0" w:color="auto"/>
+            </w:tcBorders>
+          </w:tcPr>
+          <w:p>
+            <w:pPr>
+              <w:jc w:val="center"/>
+            </w:pPr>
+            <w:r>
+              <w:lastRenderedPageBreak/>
+              <w:t>17</w:t>
+            </w:r>
+            <w:r>
+              <w:t xml:space="preserve">/9/2018 – </w:t>
+            </w:r>
+            <w:r>
+              <w:t>21</w:t>
+            </w:r>
+            <w:r>
+              <w:t>/9/2018</w:t>
             </w:r>
           </w:p>
         </w:tc>
@@ -1191,6 +2150,95 @@
     </w:lvl>
   </w:abstractNum>
   <w:abstractNum w:abstractNumId="2" w15:restartNumberingAfterBreak="0">
+    <w:nsid w:val="179C70C6"/>
+    <w:multiLevelType w:val="hybridMultilevel"/>
+    <w:tmpl w:val="D5024AEE"/>
+    <w:lvl w:ilvl="0" w:tplc="140A000F">
+      <w:start w:val="1"/>
+      <w:numFmt w:val="decimal"/>
+      <w:lvlText w:val="%1."/>
+      <w:lvlJc w:val="left"/>
+      <w:pPr>
+        <w:ind w:left="720" w:hanging="360"/>
+      </w:pPr>
+      <w:rPr>
+        <w:rFonts w:hint="default"/>
+      </w:rPr>
+    </w:lvl>
+    <w:lvl w:ilvl="1" w:tplc="140A0019" w:tentative="1">
+      <w:start w:val="1"/>
+      <w:numFmt w:val="lowerLetter"/>
+      <w:lvlText w:val="%2."/>
+      <w:lvlJc w:val="left"/>
+      <w:pPr>
+        <w:ind w:left="1440" w:hanging="360"/>
+      </w:pPr>
+    </w:lvl>
+    <w:lvl w:ilvl="2" w:tplc="140A001B" w:tentative="1">
+      <w:start w:val="1"/>
+      <w:numFmt w:val="lowerRoman"/>
+      <w:lvlText w:val="%3."/>
+      <w:lvlJc w:val="right"/>
+      <w:pPr>
+        <w:ind w:left="2160" w:hanging="180"/>
+      </w:pPr>
+    </w:lvl>
+    <w:lvl w:ilvl="3" w:tplc="140A000F" w:tentative="1">
+      <w:start w:val="1"/>
+      <w:numFmt w:val="decimal"/>
+      <w:lvlText w:val="%4."/>
+      <w:lvlJc w:val="left"/>
+      <w:pPr>
+        <w:ind w:left="2880" w:hanging="360"/>
+      </w:pPr>
+    </w:lvl>
+    <w:lvl w:ilvl="4" w:tplc="140A0019" w:tentative="1">
+      <w:start w:val="1"/>
+      <w:numFmt w:val="lowerLetter"/>
+      <w:lvlText w:val="%5."/>
+      <w:lvlJc w:val="left"/>
+      <w:pPr>
+        <w:ind w:left="3600" w:hanging="360"/>
+      </w:pPr>
+    </w:lvl>
+    <w:lvl w:ilvl="5" w:tplc="140A001B" w:tentative="1">
+      <w:start w:val="1"/>
+      <w:numFmt w:val="lowerRoman"/>
+      <w:lvlText w:val="%6."/>
+      <w:lvlJc w:val="right"/>
+      <w:pPr>
+        <w:ind w:left="4320" w:hanging="180"/>
+      </w:pPr>
+    </w:lvl>
+    <w:lvl w:ilvl="6" w:tplc="140A000F" w:tentative="1">
+      <w:start w:val="1"/>
+      <w:numFmt w:val="decimal"/>
+      <w:lvlText w:val="%7."/>
+      <w:lvlJc w:val="left"/>
+      <w:pPr>
+        <w:ind w:left="5040" w:hanging="360"/>
+      </w:pPr>
+    </w:lvl>
+    <w:lvl w:ilvl="7" w:tplc="140A0019" w:tentative="1">
+      <w:start w:val="1"/>
+      <w:numFmt w:val="lowerLetter"/>
+      <w:lvlText w:val="%8."/>
+      <w:lvlJc w:val="left"/>
+      <w:pPr>
+        <w:ind w:left="5760" w:hanging="360"/>
+      </w:pPr>
+    </w:lvl>
+    <w:lvl w:ilvl="8" w:tplc="140A001B" w:tentative="1">
+      <w:start w:val="1"/>
+      <w:numFmt w:val="lowerRoman"/>
+      <w:lvlText w:val="%9."/>
+      <w:lvlJc w:val="right"/>
+      <w:pPr>
+        <w:ind w:left="6480" w:hanging="180"/>
+      </w:pPr>
+    </w:lvl>
+  </w:abstractNum>
+  <w:abstractNum w:abstractNumId="3" w15:restartNumberingAfterBreak="0">
     <w:nsid w:val="1FAB1649"/>
     <w:multiLevelType w:val="hybridMultilevel"/>
     <w:tmpl w:val="ACB2D8EA"/>
@@ -1279,7 +2327,185 @@
       </w:pPr>
     </w:lvl>
   </w:abstractNum>
-  <w:abstractNum w:abstractNumId="3" w15:restartNumberingAfterBreak="0">
+  <w:abstractNum w:abstractNumId="4" w15:restartNumberingAfterBreak="0">
+    <w:nsid w:val="2A06627F"/>
+    <w:multiLevelType w:val="hybridMultilevel"/>
+    <w:tmpl w:val="6652BA0C"/>
+    <w:lvl w:ilvl="0" w:tplc="140A000F">
+      <w:start w:val="1"/>
+      <w:numFmt w:val="decimal"/>
+      <w:lvlText w:val="%1."/>
+      <w:lvlJc w:val="left"/>
+      <w:pPr>
+        <w:ind w:left="720" w:hanging="360"/>
+      </w:pPr>
+      <w:rPr>
+        <w:rFonts w:hint="default"/>
+      </w:rPr>
+    </w:lvl>
+    <w:lvl w:ilvl="1" w:tplc="140A0019" w:tentative="1">
+      <w:start w:val="1"/>
+      <w:numFmt w:val="lowerLetter"/>
+      <w:lvlText w:val="%2."/>
+      <w:lvlJc w:val="left"/>
+      <w:pPr>
+        <w:ind w:left="1440" w:hanging="360"/>
+      </w:pPr>
+    </w:lvl>
+    <w:lvl w:ilvl="2" w:tplc="140A001B" w:tentative="1">
+      <w:start w:val="1"/>
+      <w:numFmt w:val="lowerRoman"/>
+      <w:lvlText w:val="%3."/>
+      <w:lvlJc w:val="right"/>
+      <w:pPr>
+        <w:ind w:left="2160" w:hanging="180"/>
+      </w:pPr>
+    </w:lvl>
+    <w:lvl w:ilvl="3" w:tplc="140A000F" w:tentative="1">
+      <w:start w:val="1"/>
+      <w:numFmt w:val="decimal"/>
+      <w:lvlText w:val="%4."/>
+      <w:lvlJc w:val="left"/>
+      <w:pPr>
+        <w:ind w:left="2880" w:hanging="360"/>
+      </w:pPr>
+    </w:lvl>
+    <w:lvl w:ilvl="4" w:tplc="140A0019" w:tentative="1">
+      <w:start w:val="1"/>
+      <w:numFmt w:val="lowerLetter"/>
+      <w:lvlText w:val="%5."/>
+      <w:lvlJc w:val="left"/>
+      <w:pPr>
+        <w:ind w:left="3600" w:hanging="360"/>
+      </w:pPr>
+    </w:lvl>
+    <w:lvl w:ilvl="5" w:tplc="140A001B" w:tentative="1">
+      <w:start w:val="1"/>
+      <w:numFmt w:val="lowerRoman"/>
+      <w:lvlText w:val="%6."/>
+      <w:lvlJc w:val="right"/>
+      <w:pPr>
+        <w:ind w:left="4320" w:hanging="180"/>
+      </w:pPr>
+    </w:lvl>
+    <w:lvl w:ilvl="6" w:tplc="140A000F" w:tentative="1">
+      <w:start w:val="1"/>
+      <w:numFmt w:val="decimal"/>
+      <w:lvlText w:val="%7."/>
+      <w:lvlJc w:val="left"/>
+      <w:pPr>
+        <w:ind w:left="5040" w:hanging="360"/>
+      </w:pPr>
+    </w:lvl>
+    <w:lvl w:ilvl="7" w:tplc="140A0019" w:tentative="1">
+      <w:start w:val="1"/>
+      <w:numFmt w:val="lowerLetter"/>
+      <w:lvlText w:val="%8."/>
+      <w:lvlJc w:val="left"/>
+      <w:pPr>
+        <w:ind w:left="5760" w:hanging="360"/>
+      </w:pPr>
+    </w:lvl>
+    <w:lvl w:ilvl="8" w:tplc="140A001B" w:tentative="1">
+      <w:start w:val="1"/>
+      <w:numFmt w:val="lowerRoman"/>
+      <w:lvlText w:val="%9."/>
+      <w:lvlJc w:val="right"/>
+      <w:pPr>
+        <w:ind w:left="6480" w:hanging="180"/>
+      </w:pPr>
+    </w:lvl>
+  </w:abstractNum>
+  <w:abstractNum w:abstractNumId="5" w15:restartNumberingAfterBreak="0">
+    <w:nsid w:val="2F1B6C8C"/>
+    <w:multiLevelType w:val="hybridMultilevel"/>
+    <w:tmpl w:val="C5C49C9E"/>
+    <w:lvl w:ilvl="0" w:tplc="140A000F">
+      <w:start w:val="1"/>
+      <w:numFmt w:val="decimal"/>
+      <w:lvlText w:val="%1."/>
+      <w:lvlJc w:val="left"/>
+      <w:pPr>
+        <w:ind w:left="720" w:hanging="360"/>
+      </w:pPr>
+      <w:rPr>
+        <w:rFonts w:hint="default"/>
+      </w:rPr>
+    </w:lvl>
+    <w:lvl w:ilvl="1" w:tplc="140A0019" w:tentative="1">
+      <w:start w:val="1"/>
+      <w:numFmt w:val="lowerLetter"/>
+      <w:lvlText w:val="%2."/>
+      <w:lvlJc w:val="left"/>
+      <w:pPr>
+        <w:ind w:left="1440" w:hanging="360"/>
+      </w:pPr>
+    </w:lvl>
+    <w:lvl w:ilvl="2" w:tplc="140A001B" w:tentative="1">
+      <w:start w:val="1"/>
+      <w:numFmt w:val="lowerRoman"/>
+      <w:lvlText w:val="%3."/>
+      <w:lvlJc w:val="right"/>
+      <w:pPr>
+        <w:ind w:left="2160" w:hanging="180"/>
+      </w:pPr>
+    </w:lvl>
+    <w:lvl w:ilvl="3" w:tplc="140A000F" w:tentative="1">
+      <w:start w:val="1"/>
+      <w:numFmt w:val="decimal"/>
+      <w:lvlText w:val="%4."/>
+      <w:lvlJc w:val="left"/>
+      <w:pPr>
+        <w:ind w:left="2880" w:hanging="360"/>
+      </w:pPr>
+    </w:lvl>
+    <w:lvl w:ilvl="4" w:tplc="140A0019" w:tentative="1">
+      <w:start w:val="1"/>
+      <w:numFmt w:val="lowerLetter"/>
+      <w:lvlText w:val="%5."/>
+      <w:lvlJc w:val="left"/>
+      <w:pPr>
+        <w:ind w:left="3600" w:hanging="360"/>
+      </w:pPr>
+    </w:lvl>
+    <w:lvl w:ilvl="5" w:tplc="140A001B" w:tentative="1">
+      <w:start w:val="1"/>
+      <w:numFmt w:val="lowerRoman"/>
+      <w:lvlText w:val="%6."/>
+      <w:lvlJc w:val="right"/>
+      <w:pPr>
+        <w:ind w:left="4320" w:hanging="180"/>
+      </w:pPr>
+    </w:lvl>
+    <w:lvl w:ilvl="6" w:tplc="140A000F" w:tentative="1">
+      <w:start w:val="1"/>
+      <w:numFmt w:val="decimal"/>
+      <w:lvlText w:val="%7."/>
+      <w:lvlJc w:val="left"/>
+      <w:pPr>
+        <w:ind w:left="5040" w:hanging="360"/>
+      </w:pPr>
+    </w:lvl>
+    <w:lvl w:ilvl="7" w:tplc="140A0019" w:tentative="1">
+      <w:start w:val="1"/>
+      <w:numFmt w:val="lowerLetter"/>
+      <w:lvlText w:val="%8."/>
+      <w:lvlJc w:val="left"/>
+      <w:pPr>
+        <w:ind w:left="5760" w:hanging="360"/>
+      </w:pPr>
+    </w:lvl>
+    <w:lvl w:ilvl="8" w:tplc="140A001B" w:tentative="1">
+      <w:start w:val="1"/>
+      <w:numFmt w:val="lowerRoman"/>
+      <w:lvlText w:val="%9."/>
+      <w:lvlJc w:val="right"/>
+      <w:pPr>
+        <w:ind w:left="6480" w:hanging="180"/>
+      </w:pPr>
+    </w:lvl>
+  </w:abstractNum>
+  <w:abstractNum w:abstractNumId="6" w15:restartNumberingAfterBreak="0">
     <w:nsid w:val="412326A4"/>
     <w:multiLevelType w:val="hybridMultilevel"/>
     <w:tmpl w:val="A07A1A9A"/>
@@ -1368,7 +2594,96 @@
       </w:pPr>
     </w:lvl>
   </w:abstractNum>
-  <w:abstractNum w:abstractNumId="4" w15:restartNumberingAfterBreak="0">
+  <w:abstractNum w:abstractNumId="7" w15:restartNumberingAfterBreak="0">
+    <w:nsid w:val="41CC61A8"/>
+    <w:multiLevelType w:val="hybridMultilevel"/>
+    <w:tmpl w:val="C5E6A6BA"/>
+    <w:lvl w:ilvl="0" w:tplc="140A000F">
+      <w:start w:val="1"/>
+      <w:numFmt w:val="decimal"/>
+      <w:lvlText w:val="%1."/>
+      <w:lvlJc w:val="left"/>
+      <w:pPr>
+        <w:ind w:left="720" w:hanging="360"/>
+      </w:pPr>
+      <w:rPr>
+        <w:rFonts w:hint="default"/>
+      </w:rPr>
+    </w:lvl>
+    <w:lvl w:ilvl="1" w:tplc="140A0019" w:tentative="1">
+      <w:start w:val="1"/>
+      <w:numFmt w:val="lowerLetter"/>
+      <w:lvlText w:val="%2."/>
+      <w:lvlJc w:val="left"/>
+      <w:pPr>
+        <w:ind w:left="1440" w:hanging="360"/>
+      </w:pPr>
+    </w:lvl>
+    <w:lvl w:ilvl="2" w:tplc="140A001B" w:tentative="1">
+      <w:start w:val="1"/>
+      <w:numFmt w:val="lowerRoman"/>
+      <w:lvlText w:val="%3."/>
+      <w:lvlJc w:val="right"/>
+      <w:pPr>
+        <w:ind w:left="2160" w:hanging="180"/>
+      </w:pPr>
+    </w:lvl>
+    <w:lvl w:ilvl="3" w:tplc="140A000F" w:tentative="1">
+      <w:start w:val="1"/>
+      <w:numFmt w:val="decimal"/>
+      <w:lvlText w:val="%4."/>
+      <w:lvlJc w:val="left"/>
+      <w:pPr>
+        <w:ind w:left="2880" w:hanging="360"/>
+      </w:pPr>
+    </w:lvl>
+    <w:lvl w:ilvl="4" w:tplc="140A0019" w:tentative="1">
+      <w:start w:val="1"/>
+      <w:numFmt w:val="lowerLetter"/>
+      <w:lvlText w:val="%5."/>
+      <w:lvlJc w:val="left"/>
+      <w:pPr>
+        <w:ind w:left="3600" w:hanging="360"/>
+      </w:pPr>
+    </w:lvl>
+    <w:lvl w:ilvl="5" w:tplc="140A001B" w:tentative="1">
+      <w:start w:val="1"/>
+      <w:numFmt w:val="lowerRoman"/>
+      <w:lvlText w:val="%6."/>
+      <w:lvlJc w:val="right"/>
+      <w:pPr>
+        <w:ind w:left="4320" w:hanging="180"/>
+      </w:pPr>
+    </w:lvl>
+    <w:lvl w:ilvl="6" w:tplc="140A000F" w:tentative="1">
+      <w:start w:val="1"/>
+      <w:numFmt w:val="decimal"/>
+      <w:lvlText w:val="%7."/>
+      <w:lvlJc w:val="left"/>
+      <w:pPr>
+        <w:ind w:left="5040" w:hanging="360"/>
+      </w:pPr>
+    </w:lvl>
+    <w:lvl w:ilvl="7" w:tplc="140A0019" w:tentative="1">
+      <w:start w:val="1"/>
+      <w:numFmt w:val="lowerLetter"/>
+      <w:lvlText w:val="%8."/>
+      <w:lvlJc w:val="left"/>
+      <w:pPr>
+        <w:ind w:left="5760" w:hanging="360"/>
+      </w:pPr>
+    </w:lvl>
+    <w:lvl w:ilvl="8" w:tplc="140A001B" w:tentative="1">
+      <w:start w:val="1"/>
+      <w:numFmt w:val="lowerRoman"/>
+      <w:lvlText w:val="%9."/>
+      <w:lvlJc w:val="right"/>
+      <w:pPr>
+        <w:ind w:left="6480" w:hanging="180"/>
+      </w:pPr>
+    </w:lvl>
+  </w:abstractNum>
+  <w:abstractNum w:abstractNumId="8" w15:restartNumberingAfterBreak="0">
     <w:nsid w:val="44BE6266"/>
     <w:multiLevelType w:val="hybridMultilevel"/>
     <w:tmpl w:val="B49EA462"/>
@@ -1457,20 +2772,308 @@
       </w:pPr>
     </w:lvl>
   </w:abstractNum>
+  <w:abstractNum w:abstractNumId="9" w15:restartNumberingAfterBreak="0">
+    <w:nsid w:val="61AE26D5"/>
+    <w:multiLevelType w:val="hybridMultilevel"/>
+    <w:tmpl w:val="6B2273CE"/>
+    <w:lvl w:ilvl="0" w:tplc="140A000F">
+      <w:start w:val="1"/>
+      <w:numFmt w:val="decimal"/>
+      <w:lvlText w:val="%1."/>
+      <w:lvlJc w:val="left"/>
+      <w:pPr>
+        <w:ind w:left="720" w:hanging="360"/>
+      </w:pPr>
+      <w:rPr>
+        <w:rFonts w:hint="default"/>
+      </w:rPr>
+    </w:lvl>
+    <w:lvl w:ilvl="1" w:tplc="140A0019" w:tentative="1">
+      <w:start w:val="1"/>
+      <w:numFmt w:val="lowerLetter"/>
+      <w:lvlText w:val="%2."/>
+      <w:lvlJc w:val="left"/>
+      <w:pPr>
+        <w:ind w:left="1440" w:hanging="360"/>
+      </w:pPr>
+    </w:lvl>
+    <w:lvl w:ilvl="2" w:tplc="140A001B" w:tentative="1">
+      <w:start w:val="1"/>
+      <w:numFmt w:val="lowerRoman"/>
+      <w:lvlText w:val="%3."/>
+      <w:lvlJc w:val="right"/>
+      <w:pPr>
+        <w:ind w:left="2160" w:hanging="180"/>
+      </w:pPr>
+    </w:lvl>
+    <w:lvl w:ilvl="3" w:tplc="140A000F" w:tentative="1">
+      <w:start w:val="1"/>
+      <w:numFmt w:val="decimal"/>
+      <w:lvlText w:val="%4."/>
+      <w:lvlJc w:val="left"/>
+      <w:pPr>
+        <w:ind w:left="2880" w:hanging="360"/>
+      </w:pPr>
+    </w:lvl>
+    <w:lvl w:ilvl="4" w:tplc="140A0019" w:tentative="1">
+      <w:start w:val="1"/>
+      <w:numFmt w:val="lowerLetter"/>
+      <w:lvlText w:val="%5."/>
+      <w:lvlJc w:val="left"/>
+      <w:pPr>
+        <w:ind w:left="3600" w:hanging="360"/>
+      </w:pPr>
+    </w:lvl>
+    <w:lvl w:ilvl="5" w:tplc="140A001B" w:tentative="1">
+      <w:start w:val="1"/>
+      <w:numFmt w:val="lowerRoman"/>
+      <w:lvlText w:val="%6."/>
+      <w:lvlJc w:val="right"/>
+      <w:pPr>
+        <w:ind w:left="4320" w:hanging="180"/>
+      </w:pPr>
+    </w:lvl>
+    <w:lvl w:ilvl="6" w:tplc="140A000F" w:tentative="1">
+      <w:start w:val="1"/>
+      <w:numFmt w:val="decimal"/>
+      <w:lvlText w:val="%7."/>
+      <w:lvlJc w:val="left"/>
+      <w:pPr>
+        <w:ind w:left="5040" w:hanging="360"/>
+      </w:pPr>
+    </w:lvl>
+    <w:lvl w:ilvl="7" w:tplc="140A0019" w:tentative="1">
+      <w:start w:val="1"/>
+      <w:numFmt w:val="lowerLetter"/>
+      <w:lvlText w:val="%8."/>
+      <w:lvlJc w:val="left"/>
+      <w:pPr>
+        <w:ind w:left="5760" w:hanging="360"/>
+      </w:pPr>
+    </w:lvl>
+    <w:lvl w:ilvl="8" w:tplc="140A001B" w:tentative="1">
+      <w:start w:val="1"/>
+      <w:numFmt w:val="lowerRoman"/>
+      <w:lvlText w:val="%9."/>
+      <w:lvlJc w:val="right"/>
+      <w:pPr>
+        <w:ind w:left="6480" w:hanging="180"/>
+      </w:pPr>
+    </w:lvl>
+  </w:abstractNum>
+  <w:abstractNum w:abstractNumId="10" w15:restartNumberingAfterBreak="0">
+    <w:nsid w:val="63590D0A"/>
+    <w:multiLevelType w:val="hybridMultilevel"/>
+    <w:tmpl w:val="CF825EDC"/>
+    <w:lvl w:ilvl="0" w:tplc="140A000F">
+      <w:start w:val="1"/>
+      <w:numFmt w:val="decimal"/>
+      <w:lvlText w:val="%1."/>
+      <w:lvlJc w:val="left"/>
+      <w:pPr>
+        <w:ind w:left="720" w:hanging="360"/>
+      </w:pPr>
+      <w:rPr>
+        <w:rFonts w:hint="default"/>
+      </w:rPr>
+    </w:lvl>
+    <w:lvl w:ilvl="1" w:tplc="140A0019" w:tentative="1">
+      <w:start w:val="1"/>
+      <w:numFmt w:val="lowerLetter"/>
+      <w:lvlText w:val="%2."/>
+      <w:lvlJc w:val="left"/>
+      <w:pPr>
+        <w:ind w:left="1440" w:hanging="360"/>
+      </w:pPr>
+    </w:lvl>
+    <w:lvl w:ilvl="2" w:tplc="140A001B" w:tentative="1">
+      <w:start w:val="1"/>
+      <w:numFmt w:val="lowerRoman"/>
+      <w:lvlText w:val="%3."/>
+      <w:lvlJc w:val="right"/>
+      <w:pPr>
+        <w:ind w:left="2160" w:hanging="180"/>
+      </w:pPr>
+    </w:lvl>
+    <w:lvl w:ilvl="3" w:tplc="140A000F" w:tentative="1">
+      <w:start w:val="1"/>
+      <w:numFmt w:val="decimal"/>
+      <w:lvlText w:val="%4."/>
+      <w:lvlJc w:val="left"/>
+      <w:pPr>
+        <w:ind w:left="2880" w:hanging="360"/>
+      </w:pPr>
+    </w:lvl>
+    <w:lvl w:ilvl="4" w:tplc="140A0019" w:tentative="1">
+      <w:start w:val="1"/>
+      <w:numFmt w:val="lowerLetter"/>
+      <w:lvlText w:val="%5."/>
+      <w:lvlJc w:val="left"/>
+      <w:pPr>
+        <w:ind w:left="3600" w:hanging="360"/>
+      </w:pPr>
+    </w:lvl>
+    <w:lvl w:ilvl="5" w:tplc="140A001B" w:tentative="1">
+      <w:start w:val="1"/>
+      <w:numFmt w:val="lowerRoman"/>
+      <w:lvlText w:val="%6."/>
+      <w:lvlJc w:val="right"/>
+      <w:pPr>
+        <w:ind w:left="4320" w:hanging="180"/>
+      </w:pPr>
+    </w:lvl>
+    <w:lvl w:ilvl="6" w:tplc="140A000F" w:tentative="1">
+      <w:start w:val="1"/>
+      <w:numFmt w:val="decimal"/>
+      <w:lvlText w:val="%7."/>
+      <w:lvlJc w:val="left"/>
+      <w:pPr>
+        <w:ind w:left="5040" w:hanging="360"/>
+      </w:pPr>
+    </w:lvl>
+    <w:lvl w:ilvl="7" w:tplc="140A0019" w:tentative="1">
+      <w:start w:val="1"/>
+      <w:numFmt w:val="lowerLetter"/>
+      <w:lvlText w:val="%8."/>
+      <w:lvlJc w:val="left"/>
+      <w:pPr>
+        <w:ind w:left="5760" w:hanging="360"/>
+      </w:pPr>
+    </w:lvl>
+    <w:lvl w:ilvl="8" w:tplc="140A001B" w:tentative="1">
+      <w:start w:val="1"/>
+      <w:numFmt w:val="lowerRoman"/>
+      <w:lvlText w:val="%9."/>
+      <w:lvlJc w:val="right"/>
+      <w:pPr>
+        <w:ind w:left="6480" w:hanging="180"/>
+      </w:pPr>
+    </w:lvl>
+  </w:abstractNum>
+  <w:abstractNum w:abstractNumId="11" w15:restartNumberingAfterBreak="0">
+    <w:nsid w:val="71454542"/>
+    <w:multiLevelType w:val="hybridMultilevel"/>
+    <w:tmpl w:val="456815EE"/>
+    <w:lvl w:ilvl="0" w:tplc="140A000F">
+      <w:start w:val="1"/>
+      <w:numFmt w:val="decimal"/>
+      <w:lvlText w:val="%1."/>
+      <w:lvlJc w:val="left"/>
+      <w:pPr>
+        <w:ind w:left="720" w:hanging="360"/>
+      </w:pPr>
+      <w:rPr>
+        <w:rFonts w:hint="default"/>
+      </w:rPr>
+    </w:lvl>
+    <w:lvl w:ilvl="1" w:tplc="140A0019" w:tentative="1">
+      <w:start w:val="1"/>
+      <w:numFmt w:val="lowerLetter"/>
+      <w:lvlText w:val="%2."/>
+      <w:lvlJc w:val="left"/>
+      <w:pPr>
+        <w:ind w:left="1440" w:hanging="360"/>
+      </w:pPr>
+    </w:lvl>
+    <w:lvl w:ilvl="2" w:tplc="140A001B" w:tentative="1">
+      <w:start w:val="1"/>
+      <w:numFmt w:val="lowerRoman"/>
+      <w:lvlText w:val="%3."/>
+      <w:lvlJc w:val="right"/>
+      <w:pPr>
+        <w:ind w:left="2160" w:hanging="180"/>
+      </w:pPr>
+    </w:lvl>
+    <w:lvl w:ilvl="3" w:tplc="140A000F" w:tentative="1">
+      <w:start w:val="1"/>
+      <w:numFmt w:val="decimal"/>
+      <w:lvlText w:val="%4."/>
+      <w:lvlJc w:val="left"/>
+      <w:pPr>
+        <w:ind w:left="2880" w:hanging="360"/>
+      </w:pPr>
+    </w:lvl>
+    <w:lvl w:ilvl="4" w:tplc="140A0019" w:tentative="1">
+      <w:start w:val="1"/>
+      <w:numFmt w:val="lowerLetter"/>
+      <w:lvlText w:val="%5."/>
+      <w:lvlJc w:val="left"/>
+      <w:pPr>
+        <w:ind w:left="3600" w:hanging="360"/>
+      </w:pPr>
+    </w:lvl>
+    <w:lvl w:ilvl="5" w:tplc="140A001B" w:tentative="1">
+      <w:start w:val="1"/>
+      <w:numFmt w:val="lowerRoman"/>
+      <w:lvlText w:val="%6."/>
+      <w:lvlJc w:val="right"/>
+      <w:pPr>
+        <w:ind w:left="4320" w:hanging="180"/>
+      </w:pPr>
+    </w:lvl>
+    <w:lvl w:ilvl="6" w:tplc="140A000F" w:tentative="1">
+      <w:start w:val="1"/>
+      <w:numFmt w:val="decimal"/>
+      <w:lvlText w:val="%7."/>
+      <w:lvlJc w:val="left"/>
+      <w:pPr>
+        <w:ind w:left="5040" w:hanging="360"/>
+      </w:pPr>
+    </w:lvl>
+    <w:lvl w:ilvl="7" w:tplc="140A0019" w:tentative="1">
+      <w:start w:val="1"/>
+      <w:numFmt w:val="lowerLetter"/>
+      <w:lvlText w:val="%8."/>
+      <w:lvlJc w:val="left"/>
+      <w:pPr>
+        <w:ind w:left="5760" w:hanging="360"/>
+      </w:pPr>
+    </w:lvl>
+    <w:lvl w:ilvl="8" w:tplc="140A001B" w:tentative="1">
+      <w:start w:val="1"/>
+      <w:numFmt w:val="lowerRoman"/>
+      <w:lvlText w:val="%9."/>
+      <w:lvlJc w:val="right"/>
+      <w:pPr>
+        <w:ind w:left="6480" w:hanging="180"/>
+      </w:pPr>
+    </w:lvl>
+  </w:abstractNum>
   <w:num w:numId="1">
-    <w:abstractNumId w:val="3"/>
+    <w:abstractNumId w:val="6"/>
   </w:num>
   <w:num w:numId="2">
-    <w:abstractNumId w:val="2"/>
+    <w:abstractNumId w:val="3"/>
   </w:num>
   <w:num w:numId="3">
     <w:abstractNumId w:val="0"/>
   </w:num>
   <w:num w:numId="4">
-    <w:abstractNumId w:val="4"/>
+    <w:abstractNumId w:val="8"/>
   </w:num>
   <w:num w:numId="5">
     <w:abstractNumId w:val="1"/>
+  </w:num>
+  <w:num w:numId="6">
+    <w:abstractNumId w:val="10"/>
+  </w:num>
+  <w:num w:numId="7">
+    <w:abstractNumId w:val="7"/>
+  </w:num>
+  <w:num w:numId="8">
+    <w:abstractNumId w:val="2"/>
+  </w:num>
+  <w:num w:numId="9">
+    <w:abstractNumId w:val="4"/>
+  </w:num>
+  <w:num w:numId="10">
+    <w:abstractNumId w:val="5"/>
+  </w:num>
+  <w:num w:numId="11">
+    <w:abstractNumId w:val="9"/>
+  </w:num>
+  <w:num w:numId="12">
+    <w:abstractNumId w:val="11"/>
   </w:num>
 </w:numbering>
 </file>
@@ -1943,6 +3546,104 @@
       <w:lang w:eastAsia="es-CR"/>
     </w:rPr>
   </w:style>
+  <w:style w:type="character" w:styleId="Refdecomentario">
+    <w:name w:val="annotation reference"/>
+    <w:basedOn w:val="Fuentedeprrafopredeter"/>
+    <w:uiPriority w:val="99"/>
+    <w:semiHidden/>
+    <w:unhideWhenUsed/>
+    <w:rsid w:val="00AE47C6"/>
+    <w:rPr>
+      <w:sz w:val="16"/>
+      <w:szCs w:val="16"/>
+    </w:rPr>
+  </w:style>
+  <w:style w:type="paragraph" w:styleId="Textocomentario">
+    <w:name w:val="annotation text"/>
+    <w:basedOn w:val="Normal"/>
+    <w:link w:val="TextocomentarioCar"/>
+    <w:uiPriority w:val="99"/>
+    <w:semiHidden/>
+    <w:unhideWhenUsed/>
+    <w:rsid w:val="00AE47C6"/>
+    <w:pPr>
+      <w:spacing w:line="240" w:lineRule="auto"/>
+    </w:pPr>
+    <w:rPr>
+      <w:sz w:val="20"/>
+      <w:szCs w:val="20"/>
+    </w:rPr>
+  </w:style>
+  <w:style w:type="character" w:customStyle="1" w:styleId="TextocomentarioCar">
+    <w:name w:val="Texto comentario Car"/>
+    <w:basedOn w:val="Fuentedeprrafopredeter"/>
+    <w:link w:val="Textocomentario"/>
+    <w:uiPriority w:val="99"/>
+    <w:semiHidden/>
+    <w:rsid w:val="00AE47C6"/>
+    <w:rPr>
+      <w:sz w:val="20"/>
+      <w:szCs w:val="20"/>
+    </w:rPr>
+  </w:style>
+  <w:style w:type="paragraph" w:styleId="Asuntodelcomentario">
+    <w:name w:val="annotation subject"/>
+    <w:basedOn w:val="Textocomentario"/>
+    <w:next w:val="Textocomentario"/>
+    <w:link w:val="AsuntodelcomentarioCar"/>
+    <w:uiPriority w:val="99"/>
+    <w:semiHidden/>
+    <w:unhideWhenUsed/>
+    <w:rsid w:val="00AE47C6"/>
+    <w:rPr>
+      <w:b/>
+      <w:bCs/>
+    </w:rPr>
+  </w:style>
+  <w:style w:type="character" w:customStyle="1" w:styleId="AsuntodelcomentarioCar">
+    <w:name w:val="Asunto del comentario Car"/>
+    <w:basedOn w:val="TextocomentarioCar"/>
+    <w:link w:val="Asuntodelcomentario"/>
+    <w:uiPriority w:val="99"/>
+    <w:semiHidden/>
+    <w:rsid w:val="00AE47C6"/>
+    <w:rPr>
+      <w:b/>
+      <w:bCs/>
+      <w:sz w:val="20"/>
+      <w:szCs w:val="20"/>
+    </w:rPr>
+  </w:style>
+  <w:style w:type="paragraph" w:styleId="Textodeglobo">
+    <w:name w:val="Balloon Text"/>
+    <w:basedOn w:val="Normal"/>
+    <w:link w:val="TextodegloboCar"/>
+    <w:uiPriority w:val="99"/>
+    <w:semiHidden/>
+    <w:unhideWhenUsed/>
+    <w:rsid w:val="00AE47C6"/>
+    <w:pPr>
+      <w:spacing w:after="0" w:line="240" w:lineRule="auto"/>
+    </w:pPr>
+    <w:rPr>
+      <w:rFonts w:ascii="Segoe UI" w:hAnsi="Segoe UI" w:cs="Segoe UI"/>
+      <w:sz w:val="18"/>
+      <w:szCs w:val="18"/>
+    </w:rPr>
+  </w:style>
+  <w:style w:type="character" w:customStyle="1" w:styleId="TextodegloboCar">
+    <w:name w:val="Texto de globo Car"/>
+    <w:basedOn w:val="Fuentedeprrafopredeter"/>
+    <w:link w:val="Textodeglobo"/>
+    <w:uiPriority w:val="99"/>
+    <w:semiHidden/>
+    <w:rsid w:val="00AE47C6"/>
+    <w:rPr>
+      <w:rFonts w:ascii="Segoe UI" w:hAnsi="Segoe UI" w:cs="Segoe UI"/>
+      <w:sz w:val="18"/>
+      <w:szCs w:val="18"/>
+    </w:rPr>
+  </w:style>
 </w:styles>
 </file>
 

</xml_diff>